<commit_message>
EAP atualizado conforme orientações. Pendente formatar documento segundo abnt 2023
</commit_message>
<xml_diff>
--- a/3DES/PROJ/AULA06/DOCUMENTO DE DEFINIÇÃO DO ESCOPO (EAP).docx
+++ b/3DES/PROJ/AULA06/DOCUMENTO DE DEFINIÇÃO DO ESCOPO (EAP).docx
@@ -4,6 +4,8 @@
   <w:body>
     <w:p>
       <w:pPr>
+        <w:spacing w:line="276" w:lineRule="auto"/>
+        <w:jc w:val="center"/>
         <w:rPr>
           <w:b/>
           <w:bCs/>
@@ -13,126 +15,533 @@
       </w:pPr>
       <w:r>
         <w:rPr>
+          <w:noProof/>
+        </w:rPr>
+        <w:drawing>
+          <wp:inline distT="0" distB="0" distL="0" distR="0" wp14:anchorId="71C12990" wp14:editId="4713FF1D">
+            <wp:extent cx="1571625" cy="402826"/>
+            <wp:effectExtent l="0" t="0" r="0" b="0"/>
+            <wp:docPr id="3" name="Imagem 3" descr="Logotipo&#10;&#10;Descrição gerada automaticamente"/>
+            <wp:cNvGraphicFramePr>
+              <a:graphicFrameLocks xmlns:a="http://schemas.openxmlformats.org/drawingml/2006/main" noChangeAspect="1"/>
+            </wp:cNvGraphicFramePr>
+            <a:graphic xmlns:a="http://schemas.openxmlformats.org/drawingml/2006/main">
+              <a:graphicData uri="http://schemas.openxmlformats.org/drawingml/2006/picture">
+                <pic:pic xmlns:pic="http://schemas.openxmlformats.org/drawingml/2006/picture">
+                  <pic:nvPicPr>
+                    <pic:cNvPr id="3" name="Imagem 3" descr="Logotipo&#10;&#10;Descrição gerada automaticamente"/>
+                    <pic:cNvPicPr>
+                      <a:picLocks noChangeAspect="1" noChangeArrowheads="1"/>
+                    </pic:cNvPicPr>
+                  </pic:nvPicPr>
+                  <pic:blipFill>
+                    <a:blip r:embed="rId8" cstate="print">
+                      <a:extLst>
+                        <a:ext uri="{28A0092B-C50C-407E-A947-70E740481C1C}">
+                          <a14:useLocalDpi xmlns:a14="http://schemas.microsoft.com/office/drawing/2010/main" val="0"/>
+                        </a:ext>
+                      </a:extLst>
+                    </a:blip>
+                    <a:srcRect/>
+                    <a:stretch>
+                      <a:fillRect/>
+                    </a:stretch>
+                  </pic:blipFill>
+                  <pic:spPr bwMode="auto">
+                    <a:xfrm>
+                      <a:off x="0" y="0"/>
+                      <a:ext cx="1639543" cy="420234"/>
+                    </a:xfrm>
+                    <a:prstGeom prst="rect">
+                      <a:avLst/>
+                    </a:prstGeom>
+                    <a:noFill/>
+                    <a:ln>
+                      <a:noFill/>
+                    </a:ln>
+                  </pic:spPr>
+                </pic:pic>
+              </a:graphicData>
+            </a:graphic>
+          </wp:inline>
+        </w:drawing>
+      </w:r>
+    </w:p>
+    <w:p>
+      <w:pPr>
+        <w:spacing w:line="276" w:lineRule="auto"/>
+        <w:jc w:val="center"/>
+        <w:rPr>
           <w:b/>
           <w:bCs/>
           <w:sz w:val="32"/>
           <w:szCs w:val="32"/>
         </w:rPr>
-        <w:t>DOCUMENTO DE DEFINIÇÃO DO ESCOPO (EAP)</w:t>
-      </w:r>
-    </w:p>
-    <w:p>
-      <w:pPr>
-        <w:rPr>
-          <w:b/>
-          <w:bCs/>
-        </w:rPr>
-      </w:pPr>
-      <w:r>
-        <w:rPr>
-          <w:b/>
-          <w:bCs/>
-        </w:rPr>
-        <w:br/>
-      </w:r>
-      <w:r>
-        <w:rPr>
-          <w:b/>
-          <w:bCs/>
+      </w:pPr>
+    </w:p>
+    <w:p>
+      <w:pPr>
+        <w:spacing w:line="276" w:lineRule="auto"/>
+        <w:jc w:val="center"/>
+        <w:rPr>
+          <w:b/>
+          <w:bCs/>
+          <w:sz w:val="32"/>
+          <w:szCs w:val="32"/>
+        </w:rPr>
+      </w:pPr>
+    </w:p>
+    <w:p>
+      <w:pPr>
+        <w:spacing w:line="276" w:lineRule="auto"/>
+        <w:jc w:val="center"/>
+        <w:rPr>
+          <w:b/>
+          <w:bCs/>
+          <w:sz w:val="32"/>
+          <w:szCs w:val="32"/>
+        </w:rPr>
+      </w:pPr>
+    </w:p>
+    <w:p>
+      <w:pPr>
+        <w:spacing w:line="276" w:lineRule="auto"/>
+        <w:jc w:val="center"/>
+        <w:rPr>
+          <w:b/>
+          <w:bCs/>
+          <w:sz w:val="32"/>
+          <w:szCs w:val="32"/>
+        </w:rPr>
+      </w:pPr>
+    </w:p>
+    <w:p>
+      <w:pPr>
+        <w:spacing w:line="276" w:lineRule="auto"/>
+        <w:jc w:val="center"/>
+        <w:rPr>
+          <w:b/>
+          <w:bCs/>
+          <w:sz w:val="32"/>
+          <w:szCs w:val="32"/>
+        </w:rPr>
+      </w:pPr>
+    </w:p>
+    <w:p>
+      <w:pPr>
+        <w:spacing w:line="276" w:lineRule="auto"/>
+        <w:jc w:val="center"/>
+        <w:rPr>
+          <w:b/>
+          <w:bCs/>
+          <w:sz w:val="32"/>
+          <w:szCs w:val="32"/>
+        </w:rPr>
+      </w:pPr>
+    </w:p>
+    <w:p>
+      <w:pPr>
+        <w:spacing w:line="276" w:lineRule="auto"/>
+        <w:jc w:val="center"/>
+        <w:rPr>
+          <w:b/>
+          <w:bCs/>
+          <w:sz w:val="32"/>
+          <w:szCs w:val="32"/>
+        </w:rPr>
+      </w:pPr>
+      <w:r>
+        <w:rPr>
+          <w:b/>
+          <w:bCs/>
+          <w:sz w:val="32"/>
+          <w:szCs w:val="32"/>
+        </w:rPr>
+        <w:t>Estrutura Analítica de Projeto</w:t>
+      </w:r>
+    </w:p>
+    <w:p>
+      <w:pPr>
+        <w:spacing w:line="276" w:lineRule="auto"/>
+        <w:jc w:val="center"/>
+        <w:rPr>
           <w:sz w:val="28"/>
           <w:szCs w:val="28"/>
         </w:rPr>
-        <w:t>1. CONVENÇÕES, TERMOS E ABREVIAÇÕES</w:t>
-      </w:r>
-    </w:p>
-    <w:p>
-      <w:r>
-        <w:t xml:space="preserve"> A correta interpretação deste documento exige o conhecimento de algumas convenções e termos específicos, que são descritos a seguir.</w:t>
-      </w:r>
-    </w:p>
-    <w:p/>
-    <w:p>
-      <w:pPr>
-        <w:rPr>
-          <w:b/>
-          <w:bCs/>
+      </w:pPr>
+      <w:r>
+        <w:rPr>
+          <w:sz w:val="28"/>
+          <w:szCs w:val="28"/>
+        </w:rPr>
+        <w:t>Cyro Brandão Alvares</w:t>
+      </w:r>
+    </w:p>
+    <w:p>
+      <w:pPr>
+        <w:spacing w:line="276" w:lineRule="auto"/>
+        <w:jc w:val="center"/>
+        <w:rPr>
+          <w:sz w:val="32"/>
+          <w:szCs w:val="32"/>
+        </w:rPr>
+      </w:pPr>
+    </w:p>
+    <w:p>
+      <w:pPr>
+        <w:spacing w:line="276" w:lineRule="auto"/>
+        <w:jc w:val="center"/>
+        <w:rPr>
+          <w:sz w:val="32"/>
+          <w:szCs w:val="32"/>
+        </w:rPr>
+      </w:pPr>
+    </w:p>
+    <w:p>
+      <w:pPr>
+        <w:spacing w:line="276" w:lineRule="auto"/>
+        <w:jc w:val="center"/>
+        <w:rPr>
+          <w:sz w:val="32"/>
+          <w:szCs w:val="32"/>
+        </w:rPr>
+      </w:pPr>
+    </w:p>
+    <w:p>
+      <w:pPr>
+        <w:spacing w:line="276" w:lineRule="auto"/>
+        <w:jc w:val="center"/>
+        <w:rPr>
+          <w:sz w:val="32"/>
+          <w:szCs w:val="32"/>
+        </w:rPr>
+      </w:pPr>
+    </w:p>
+    <w:p>
+      <w:pPr>
+        <w:spacing w:line="276" w:lineRule="auto"/>
+        <w:jc w:val="center"/>
+        <w:rPr>
+          <w:sz w:val="32"/>
+          <w:szCs w:val="32"/>
+        </w:rPr>
+      </w:pPr>
+    </w:p>
+    <w:p>
+      <w:pPr>
+        <w:spacing w:line="276" w:lineRule="auto"/>
+        <w:jc w:val="center"/>
+        <w:rPr>
+          <w:sz w:val="32"/>
+          <w:szCs w:val="32"/>
+        </w:rPr>
+      </w:pPr>
+    </w:p>
+    <w:p>
+      <w:pPr>
+        <w:spacing w:line="276" w:lineRule="auto"/>
+        <w:jc w:val="center"/>
+        <w:rPr>
+          <w:sz w:val="32"/>
+          <w:szCs w:val="32"/>
+        </w:rPr>
+      </w:pPr>
+    </w:p>
+    <w:p>
+      <w:pPr>
+        <w:spacing w:line="276" w:lineRule="auto"/>
+        <w:jc w:val="center"/>
+        <w:rPr>
+          <w:sz w:val="32"/>
+          <w:szCs w:val="32"/>
+        </w:rPr>
+      </w:pPr>
+    </w:p>
+    <w:p>
+      <w:pPr>
+        <w:spacing w:line="276" w:lineRule="auto"/>
+        <w:jc w:val="center"/>
+        <w:rPr>
+          <w:sz w:val="32"/>
+          <w:szCs w:val="32"/>
+        </w:rPr>
+      </w:pPr>
+    </w:p>
+    <w:p>
+      <w:pPr>
+        <w:spacing w:line="276" w:lineRule="auto"/>
+        <w:jc w:val="center"/>
+        <w:rPr>
+          <w:sz w:val="32"/>
+          <w:szCs w:val="32"/>
+        </w:rPr>
+      </w:pPr>
+    </w:p>
+    <w:p>
+      <w:pPr>
+        <w:spacing w:line="276" w:lineRule="auto"/>
+        <w:jc w:val="center"/>
+        <w:rPr>
+          <w:sz w:val="32"/>
+          <w:szCs w:val="32"/>
+        </w:rPr>
+      </w:pPr>
+    </w:p>
+    <w:p>
+      <w:pPr>
+        <w:spacing w:line="276" w:lineRule="auto"/>
+        <w:jc w:val="center"/>
+        <w:rPr>
+          <w:sz w:val="32"/>
+          <w:szCs w:val="32"/>
+        </w:rPr>
+      </w:pPr>
+    </w:p>
+    <w:p>
+      <w:pPr>
+        <w:spacing w:line="276" w:lineRule="auto"/>
+        <w:jc w:val="center"/>
+        <w:rPr>
+          <w:sz w:val="32"/>
+          <w:szCs w:val="32"/>
+        </w:rPr>
+      </w:pPr>
+    </w:p>
+    <w:p>
+      <w:pPr>
+        <w:spacing w:line="276" w:lineRule="auto"/>
+        <w:jc w:val="center"/>
+        <w:rPr>
           <w:sz w:val="24"/>
           <w:szCs w:val="24"/>
         </w:rPr>
       </w:pPr>
       <w:r>
         <w:rPr>
-          <w:b/>
-          <w:bCs/>
           <w:sz w:val="24"/>
           <w:szCs w:val="24"/>
         </w:rPr>
-        <w:t>IDENTIFICAÇÃO DOS REQUISITOS</w:t>
-      </w:r>
-    </w:p>
-    <w:p>
-      <w:r>
-        <w:t>Por convenção, a referência a requisitos é feita através do nome da subseção onde eles estão descritos seguidos do identificador do requisito, de acordo com a especificação a seguir: [nome da subseção, identificador do requisito]</w:t>
-      </w:r>
-    </w:p>
-    <w:p>
-      <w:r>
-        <w:t>Por exemplo, o requisito funcional [Incluir Usuário.RF016] deve estar descrito em uma subseção chamada “Incluir Usuário”, em um bloco identificado pelo número [RF016]. Já o requisito não-funcional [Confiabilidade.NF008] deve estar descrito na seção de requisitos não-funcionais de Confiabilidade, em um bloco identificado por [NF008]. Os requisitos devem ser identificados com um identificador único.</w:t>
-      </w:r>
-    </w:p>
-    <w:p>
-      <w:r>
-        <w:t xml:space="preserve">A numeração inicia com o identificador [RF001] ou [NF001] e prossegue sendo incrementada à medida que forem surgindo novos requisitos. </w:t>
-      </w:r>
-    </w:p>
-    <w:p>
-      <w:r>
-        <w:t>Cada requisito deve fazer referência a uma regra de negócio [RN001]</w:t>
-      </w:r>
-    </w:p>
-    <w:p/>
-    <w:p>
-      <w:pPr>
-        <w:rPr>
-          <w:b/>
-          <w:bCs/>
+        <w:t>Jaguariúna, 2023</w:t>
+      </w:r>
+      <w:r>
+        <w:rPr>
           <w:sz w:val="24"/>
           <w:szCs w:val="24"/>
         </w:rPr>
-      </w:pPr>
-      <w:r>
+        <w:t>.</w:t>
+      </w:r>
+    </w:p>
+    <w:p>
+      <w:pPr>
+        <w:spacing w:line="276" w:lineRule="auto"/>
+        <w:jc w:val="both"/>
+        <w:rPr>
+          <w:b/>
+          <w:bCs/>
+          <w:sz w:val="32"/>
+          <w:szCs w:val="32"/>
+        </w:rPr>
+      </w:pPr>
+      <w:r>
+        <w:rPr>
+          <w:b/>
+          <w:bCs/>
+          <w:sz w:val="32"/>
+          <w:szCs w:val="32"/>
+        </w:rPr>
+        <w:lastRenderedPageBreak/>
+        <w:t>DOCUMENTO DE DEFINIÇÃO DO ESCOPO (EAP)</w:t>
+      </w:r>
+    </w:p>
+    <w:p>
+      <w:pPr>
+        <w:spacing w:line="276" w:lineRule="auto"/>
+        <w:jc w:val="both"/>
+        <w:rPr>
+          <w:b/>
+          <w:bCs/>
+        </w:rPr>
+      </w:pPr>
+      <w:r>
+        <w:rPr>
+          <w:b/>
+          <w:bCs/>
+        </w:rPr>
+        <w:br/>
+      </w:r>
+      <w:r>
+        <w:rPr>
+          <w:b/>
+          <w:bCs/>
+          <w:sz w:val="28"/>
+          <w:szCs w:val="28"/>
+        </w:rPr>
+        <w:t>1. CONVENÇÕES, TERMOS E ABREVIAÇÕES</w:t>
+      </w:r>
+    </w:p>
+    <w:p>
+      <w:pPr>
+        <w:spacing w:line="276" w:lineRule="auto"/>
+        <w:jc w:val="both"/>
+      </w:pPr>
+      <w:r>
+        <w:t xml:space="preserve"> A correta interpretação deste documento exige o conhecimento de algumas convenções e termos específicos, que são descritos a seguir.</w:t>
+      </w:r>
+    </w:p>
+    <w:p>
+      <w:pPr>
+        <w:spacing w:line="276" w:lineRule="auto"/>
+        <w:jc w:val="both"/>
+      </w:pPr>
+    </w:p>
+    <w:p>
+      <w:pPr>
+        <w:spacing w:line="276" w:lineRule="auto"/>
+        <w:jc w:val="both"/>
         <w:rPr>
           <w:b/>
           <w:bCs/>
           <w:sz w:val="24"/>
           <w:szCs w:val="24"/>
         </w:rPr>
+      </w:pPr>
+      <w:r>
+        <w:rPr>
+          <w:b/>
+          <w:bCs/>
+          <w:sz w:val="24"/>
+          <w:szCs w:val="24"/>
+        </w:rPr>
+        <w:t>IDENTIFICAÇÃO DOS REQUISITOS</w:t>
+      </w:r>
+    </w:p>
+    <w:p>
+      <w:pPr>
+        <w:spacing w:line="276" w:lineRule="auto"/>
+        <w:jc w:val="both"/>
+      </w:pPr>
+      <w:r>
+        <w:t>Por convenção, a referência a requisitos é feita através do nome da subseção onde eles estão descritos seguidos do identificador do requisito, de acordo com a especificação a seguir: [nome da subseção, identificador do requisito]</w:t>
+      </w:r>
+    </w:p>
+    <w:p>
+      <w:pPr>
+        <w:spacing w:line="276" w:lineRule="auto"/>
+        <w:jc w:val="both"/>
+      </w:pPr>
+      <w:r>
+        <w:t>Por exemplo, o requisito funcional [Incluir Usuário.RF016] deve estar descrito em uma subseção chamada “Incluir Usuário”, em um bloco identificado pelo número [RF016]. Já o requisito não-funcional [Confiabilidade.NF008] deve estar descrito na seção de requisitos não-funcionais de Confiabilidade, em um bloco identificado por [NF008]. Os requisitos devem ser identificados com um identificador único.</w:t>
+      </w:r>
+    </w:p>
+    <w:p>
+      <w:pPr>
+        <w:spacing w:line="276" w:lineRule="auto"/>
+        <w:jc w:val="both"/>
+      </w:pPr>
+      <w:r>
+        <w:t xml:space="preserve">A numeração inicia com o identificador [RF001] ou [NF001] e prossegue sendo incrementada à medida que forem surgindo novos requisitos. </w:t>
+      </w:r>
+    </w:p>
+    <w:p>
+      <w:pPr>
+        <w:spacing w:line="276" w:lineRule="auto"/>
+        <w:jc w:val="both"/>
+      </w:pPr>
+      <w:r>
+        <w:t>Cada requisito deve fazer referência a uma regra de negócio [RN001]</w:t>
+      </w:r>
+    </w:p>
+    <w:p>
+      <w:pPr>
+        <w:spacing w:line="276" w:lineRule="auto"/>
+        <w:jc w:val="both"/>
+      </w:pPr>
+    </w:p>
+    <w:p>
+      <w:pPr>
+        <w:spacing w:line="276" w:lineRule="auto"/>
+        <w:jc w:val="both"/>
+        <w:rPr>
+          <w:b/>
+          <w:bCs/>
+          <w:sz w:val="24"/>
+          <w:szCs w:val="24"/>
+        </w:rPr>
+      </w:pPr>
+      <w:r>
+        <w:rPr>
+          <w:b/>
+          <w:bCs/>
+          <w:sz w:val="24"/>
+          <w:szCs w:val="24"/>
+        </w:rPr>
         <w:t xml:space="preserve">PROPRIEDADES DOS REQUISITOS </w:t>
       </w:r>
     </w:p>
     <w:p>
+      <w:pPr>
+        <w:spacing w:line="276" w:lineRule="auto"/>
+        <w:jc w:val="both"/>
+      </w:pPr>
       <w:r>
         <w:t xml:space="preserve">Para estabelecer a prioridade dos requisitos, foram adotadas as denominações “essencial”, “importante” e “desejável”. </w:t>
       </w:r>
     </w:p>
     <w:p>
+      <w:pPr>
+        <w:spacing w:line="276" w:lineRule="auto"/>
+        <w:jc w:val="both"/>
+      </w:pPr>
       <w:r>
         <w:t xml:space="preserve">Essencial é o requisito sem o qual o sistema não entra em funcionamento. Requisitos essenciais são requisitos imprescindíveis, que têm que ser implementados impreterivelmente. </w:t>
       </w:r>
     </w:p>
     <w:p>
+      <w:pPr>
+        <w:spacing w:line="276" w:lineRule="auto"/>
+        <w:jc w:val="both"/>
+      </w:pPr>
       <w:r>
         <w:t xml:space="preserve">Importante é o requisito sem o qual o sistema entra em funcionamento, mas de forma não satisfatória. Requisitos importantes devem ser implementados, mas, se não forem, o sistema poderá ser implantado e usado mesmo assim. </w:t>
       </w:r>
     </w:p>
     <w:p>
+      <w:pPr>
+        <w:spacing w:line="276" w:lineRule="auto"/>
+        <w:jc w:val="both"/>
+      </w:pPr>
       <w:r>
         <w:t>Desejável é o requisito que não compromete as funcionalidades básicas do sistema, isto é, o sistema pode funcionar de forma satisfatória sem ele. Requisitos desejáveis podem ser deixados para versões posteriores do sistema, caso não haja tempo hábil para implementá-los na versão que está sendo especificada.</w:t>
       </w:r>
     </w:p>
-    <w:p/>
-    <w:p>
-      <w:pPr>
+    <w:p>
+      <w:pPr>
+        <w:spacing w:line="276" w:lineRule="auto"/>
+        <w:jc w:val="both"/>
+      </w:pPr>
+    </w:p>
+    <w:p>
+      <w:pPr>
+        <w:spacing w:line="276" w:lineRule="auto"/>
+        <w:jc w:val="both"/>
+      </w:pPr>
+    </w:p>
+    <w:p>
+      <w:pPr>
+        <w:spacing w:line="276" w:lineRule="auto"/>
+        <w:jc w:val="both"/>
+      </w:pPr>
+    </w:p>
+    <w:p>
+      <w:pPr>
+        <w:spacing w:line="276" w:lineRule="auto"/>
+        <w:jc w:val="both"/>
+      </w:pPr>
+    </w:p>
+    <w:p>
+      <w:pPr>
+        <w:spacing w:line="276" w:lineRule="auto"/>
+        <w:jc w:val="both"/>
         <w:rPr>
           <w:b/>
           <w:bCs/>
@@ -147,10 +556,15 @@
           <w:sz w:val="28"/>
           <w:szCs w:val="28"/>
         </w:rPr>
+        <w:lastRenderedPageBreak/>
         <w:t xml:space="preserve">2. DESCRIÇÃO GERAL DO PROJETO: </w:t>
       </w:r>
     </w:p>
     <w:p>
+      <w:pPr>
+        <w:spacing w:line="276" w:lineRule="auto"/>
+        <w:jc w:val="both"/>
+      </w:pPr>
       <w:r>
         <w:t xml:space="preserve">Os sistemas de controle veicular da empresa AgroTech, será composto de </w:t>
       </w:r>
@@ -166,6 +580,157 @@
     </w:p>
     <w:p>
       <w:pPr>
+        <w:spacing w:line="276" w:lineRule="auto"/>
+        <w:jc w:val="both"/>
+      </w:pPr>
+    </w:p>
+    <w:p>
+      <w:pPr>
+        <w:spacing w:line="276" w:lineRule="auto"/>
+        <w:jc w:val="both"/>
+      </w:pPr>
+    </w:p>
+    <w:p>
+      <w:pPr>
+        <w:spacing w:line="276" w:lineRule="auto"/>
+        <w:jc w:val="both"/>
+      </w:pPr>
+    </w:p>
+    <w:p>
+      <w:pPr>
+        <w:spacing w:line="276" w:lineRule="auto"/>
+        <w:jc w:val="both"/>
+      </w:pPr>
+    </w:p>
+    <w:p>
+      <w:pPr>
+        <w:spacing w:line="276" w:lineRule="auto"/>
+        <w:jc w:val="both"/>
+      </w:pPr>
+    </w:p>
+    <w:p>
+      <w:pPr>
+        <w:spacing w:line="276" w:lineRule="auto"/>
+        <w:jc w:val="both"/>
+      </w:pPr>
+    </w:p>
+    <w:p>
+      <w:pPr>
+        <w:spacing w:line="276" w:lineRule="auto"/>
+        <w:jc w:val="both"/>
+      </w:pPr>
+    </w:p>
+    <w:p>
+      <w:pPr>
+        <w:spacing w:line="276" w:lineRule="auto"/>
+        <w:jc w:val="both"/>
+      </w:pPr>
+    </w:p>
+    <w:p>
+      <w:pPr>
+        <w:spacing w:line="276" w:lineRule="auto"/>
+        <w:jc w:val="both"/>
+      </w:pPr>
+    </w:p>
+    <w:p>
+      <w:pPr>
+        <w:spacing w:line="276" w:lineRule="auto"/>
+        <w:jc w:val="both"/>
+      </w:pPr>
+    </w:p>
+    <w:p>
+      <w:pPr>
+        <w:spacing w:line="276" w:lineRule="auto"/>
+        <w:jc w:val="both"/>
+      </w:pPr>
+    </w:p>
+    <w:p>
+      <w:pPr>
+        <w:spacing w:line="276" w:lineRule="auto"/>
+        <w:jc w:val="both"/>
+      </w:pPr>
+    </w:p>
+    <w:p>
+      <w:pPr>
+        <w:spacing w:line="276" w:lineRule="auto"/>
+        <w:jc w:val="both"/>
+      </w:pPr>
+    </w:p>
+    <w:p>
+      <w:pPr>
+        <w:spacing w:line="276" w:lineRule="auto"/>
+        <w:jc w:val="both"/>
+      </w:pPr>
+    </w:p>
+    <w:p>
+      <w:pPr>
+        <w:spacing w:line="276" w:lineRule="auto"/>
+        <w:jc w:val="both"/>
+      </w:pPr>
+    </w:p>
+    <w:p>
+      <w:pPr>
+        <w:spacing w:line="276" w:lineRule="auto"/>
+        <w:jc w:val="both"/>
+      </w:pPr>
+    </w:p>
+    <w:p>
+      <w:pPr>
+        <w:spacing w:line="276" w:lineRule="auto"/>
+        <w:jc w:val="both"/>
+      </w:pPr>
+    </w:p>
+    <w:p>
+      <w:pPr>
+        <w:spacing w:line="276" w:lineRule="auto"/>
+        <w:jc w:val="both"/>
+      </w:pPr>
+    </w:p>
+    <w:p>
+      <w:pPr>
+        <w:spacing w:line="276" w:lineRule="auto"/>
+        <w:jc w:val="both"/>
+      </w:pPr>
+    </w:p>
+    <w:p>
+      <w:pPr>
+        <w:spacing w:line="276" w:lineRule="auto"/>
+        <w:jc w:val="both"/>
+      </w:pPr>
+    </w:p>
+    <w:p>
+      <w:pPr>
+        <w:spacing w:line="276" w:lineRule="auto"/>
+        <w:jc w:val="both"/>
+      </w:pPr>
+    </w:p>
+    <w:p>
+      <w:pPr>
+        <w:spacing w:line="276" w:lineRule="auto"/>
+        <w:jc w:val="both"/>
+      </w:pPr>
+    </w:p>
+    <w:p>
+      <w:pPr>
+        <w:spacing w:line="276" w:lineRule="auto"/>
+        <w:jc w:val="both"/>
+      </w:pPr>
+    </w:p>
+    <w:p>
+      <w:pPr>
+        <w:spacing w:line="276" w:lineRule="auto"/>
+        <w:jc w:val="both"/>
+      </w:pPr>
+    </w:p>
+    <w:p>
+      <w:pPr>
+        <w:spacing w:line="276" w:lineRule="auto"/>
+        <w:jc w:val="both"/>
+      </w:pPr>
+    </w:p>
+    <w:p>
+      <w:pPr>
+        <w:spacing w:line="276" w:lineRule="auto"/>
         <w:jc w:val="both"/>
         <w:rPr>
           <w:b/>
@@ -174,38 +739,334 @@
           <w:szCs w:val="28"/>
         </w:rPr>
       </w:pPr>
-    </w:p>
-    <w:p>
-      <w:pPr>
-        <w:jc w:val="both"/>
+      <w:r>
         <w:rPr>
           <w:b/>
           <w:bCs/>
           <w:sz w:val="28"/>
           <w:szCs w:val="28"/>
         </w:rPr>
-      </w:pPr>
-    </w:p>
-    <w:p>
-      <w:pPr>
-        <w:jc w:val="both"/>
+        <w:lastRenderedPageBreak/>
+        <w:t>3</w:t>
+      </w:r>
+      <w:r>
         <w:rPr>
           <w:b/>
           <w:bCs/>
           <w:sz w:val="28"/>
           <w:szCs w:val="28"/>
         </w:rPr>
-      </w:pPr>
-      <w:r>
+        <w:t xml:space="preserve">. REGRAS DE NEGÓCIO </w:t>
+      </w:r>
+    </w:p>
+    <w:p>
+      <w:pPr>
+        <w:spacing w:line="276" w:lineRule="auto"/>
+        <w:jc w:val="both"/>
+      </w:pPr>
+      <w:r>
+        <w:t>As regras abaixo descritas foram elencadas baseadas nas necessidades e</w:t>
+      </w:r>
+    </w:p>
+    <w:p>
+      <w:pPr>
+        <w:spacing w:line="276" w:lineRule="auto"/>
+        <w:jc w:val="both"/>
+      </w:pPr>
+      <w:r>
+        <w:t>melhorias descritas pelos usuários que atuam diariamente utilizando o sistema atual.</w:t>
+      </w:r>
+    </w:p>
+    <w:p>
+      <w:pPr>
+        <w:spacing w:line="276" w:lineRule="auto"/>
+        <w:jc w:val="both"/>
+      </w:pPr>
+    </w:p>
+    <w:p>
+      <w:pPr>
+        <w:spacing w:line="276" w:lineRule="auto"/>
+        <w:jc w:val="both"/>
+        <w:rPr>
+          <w:b/>
+          <w:bCs/>
+        </w:rPr>
+      </w:pPr>
+      <w:r>
+        <w:rPr>
+          <w:b/>
+          <w:bCs/>
+        </w:rPr>
+        <w:t>[RN01] Autenticação</w:t>
+      </w:r>
+    </w:p>
+    <w:p>
+      <w:pPr>
+        <w:spacing w:line="276" w:lineRule="auto"/>
+        <w:jc w:val="both"/>
+      </w:pPr>
+      <w:r>
+        <w:t>O sistema deverá gerenciar o acesso dos usuários ao sistema, limitando a</w:t>
+      </w:r>
+    </w:p>
+    <w:p>
+      <w:pPr>
+        <w:spacing w:line="276" w:lineRule="auto"/>
+        <w:jc w:val="both"/>
+      </w:pPr>
+      <w:r>
+        <w:t>experiência de acordo com seu nível de acesso.</w:t>
+      </w:r>
+    </w:p>
+    <w:p>
+      <w:pPr>
+        <w:spacing w:line="276" w:lineRule="auto"/>
+        <w:jc w:val="both"/>
+      </w:pPr>
+    </w:p>
+    <w:p>
+      <w:pPr>
+        <w:spacing w:line="276" w:lineRule="auto"/>
+        <w:jc w:val="both"/>
+        <w:rPr>
+          <w:b/>
+          <w:bCs/>
+        </w:rPr>
+      </w:pPr>
+      <w:r>
+        <w:rPr>
+          <w:b/>
+          <w:bCs/>
+        </w:rPr>
+        <w:t>[RN02] Gerenciamento dos motoristas</w:t>
+      </w:r>
+    </w:p>
+    <w:p>
+      <w:pPr>
+        <w:spacing w:line="276" w:lineRule="auto"/>
+        <w:jc w:val="both"/>
+      </w:pPr>
+      <w:r>
+        <w:t>Será necessário a implementação de funcionalidades que permitam ao usuário</w:t>
+      </w:r>
+    </w:p>
+    <w:p>
+      <w:pPr>
+        <w:spacing w:line="276" w:lineRule="auto"/>
+        <w:jc w:val="both"/>
+      </w:pPr>
+      <w:r>
+        <w:t>inserir, atualizar, excluir e listar utilizando filtros os registros dos motoristas.</w:t>
+      </w:r>
+    </w:p>
+    <w:p>
+      <w:pPr>
+        <w:spacing w:line="276" w:lineRule="auto"/>
+        <w:jc w:val="both"/>
+      </w:pPr>
+    </w:p>
+    <w:p>
+      <w:pPr>
+        <w:spacing w:line="276" w:lineRule="auto"/>
+        <w:jc w:val="both"/>
+        <w:rPr>
+          <w:b/>
+          <w:bCs/>
+        </w:rPr>
+      </w:pPr>
+      <w:r>
+        <w:rPr>
+          <w:b/>
+          <w:bCs/>
+        </w:rPr>
+        <w:t>[RN03] Gerenciamento da frota</w:t>
+      </w:r>
+    </w:p>
+    <w:p>
+      <w:pPr>
+        <w:spacing w:line="276" w:lineRule="auto"/>
+        <w:jc w:val="both"/>
+      </w:pPr>
+      <w:r>
+        <w:t>Será necessário a implementação de funcionalidades que permitam ao usuário</w:t>
+      </w:r>
+    </w:p>
+    <w:p>
+      <w:pPr>
+        <w:spacing w:line="276" w:lineRule="auto"/>
+        <w:jc w:val="both"/>
+      </w:pPr>
+      <w:r>
+        <w:t>inserir, atualizar, excluir e listar utilizando filtros os registros dos veículos pertencentes</w:t>
+      </w:r>
+    </w:p>
+    <w:p>
+      <w:pPr>
+        <w:spacing w:line="276" w:lineRule="auto"/>
+        <w:jc w:val="both"/>
+      </w:pPr>
+      <w:r>
+        <w:t>as frotas.</w:t>
+      </w:r>
+    </w:p>
+    <w:p>
+      <w:pPr>
+        <w:spacing w:line="276" w:lineRule="auto"/>
+        <w:jc w:val="both"/>
+      </w:pPr>
+    </w:p>
+    <w:p>
+      <w:pPr>
+        <w:spacing w:line="276" w:lineRule="auto"/>
+        <w:jc w:val="both"/>
+        <w:rPr>
+          <w:b/>
+          <w:bCs/>
+        </w:rPr>
+      </w:pPr>
+      <w:r>
+        <w:rPr>
+          <w:b/>
+          <w:bCs/>
+        </w:rPr>
+        <w:t>[RN04] Manutenção veicular</w:t>
+      </w:r>
+    </w:p>
+    <w:p>
+      <w:pPr>
+        <w:spacing w:line="276" w:lineRule="auto"/>
+        <w:jc w:val="both"/>
+      </w:pPr>
+      <w:r>
+        <w:t>Para melhor controle, todas as manutenções realizadas deverão ser</w:t>
+      </w:r>
+    </w:p>
+    <w:p>
+      <w:pPr>
+        <w:spacing w:line="276" w:lineRule="auto"/>
+        <w:jc w:val="both"/>
+      </w:pPr>
+      <w:r>
+        <w:t>registradas, contendo informações como data de início e fim da manutenção, valor</w:t>
+      </w:r>
+    </w:p>
+    <w:p>
+      <w:pPr>
+        <w:spacing w:line="276" w:lineRule="auto"/>
+        <w:jc w:val="both"/>
+      </w:pPr>
+      <w:r>
+        <w:t>gasto e descrição da manutenção.</w:t>
+      </w:r>
+    </w:p>
+    <w:p>
+      <w:pPr>
+        <w:spacing w:line="276" w:lineRule="auto"/>
+        <w:jc w:val="both"/>
+      </w:pPr>
+    </w:p>
+    <w:p>
+      <w:pPr>
+        <w:spacing w:line="276" w:lineRule="auto"/>
+        <w:jc w:val="both"/>
+        <w:rPr>
+          <w:b/>
+          <w:bCs/>
+        </w:rPr>
+      </w:pPr>
+      <w:r>
+        <w:rPr>
+          <w:b/>
+          <w:bCs/>
+        </w:rPr>
+        <w:t>[RN05] Operações veiculares</w:t>
+      </w:r>
+    </w:p>
+    <w:p>
+      <w:pPr>
+        <w:spacing w:line="276" w:lineRule="auto"/>
+        <w:jc w:val="both"/>
+      </w:pPr>
+      <w:r>
+        <w:t>Dentro da frota existem veículos de carga, visita e vendas. As operações</w:t>
+      </w:r>
+    </w:p>
+    <w:p>
+      <w:pPr>
+        <w:spacing w:line="276" w:lineRule="auto"/>
+        <w:jc w:val="both"/>
+      </w:pPr>
+      <w:r>
+        <w:t>deverão ser registradas para controle de trabalho. Algumas informações importantes</w:t>
+      </w:r>
+    </w:p>
+    <w:p>
+      <w:pPr>
+        <w:spacing w:line="276" w:lineRule="auto"/>
+        <w:jc w:val="both"/>
+      </w:pPr>
+      <w:r>
+        <w:t>para registro são: motorista responsável, data de saída e retorno e descrição do</w:t>
+      </w:r>
+    </w:p>
+    <w:p>
+      <w:pPr>
+        <w:spacing w:line="276" w:lineRule="auto"/>
+        <w:jc w:val="both"/>
+      </w:pPr>
+      <w:r>
+        <w:t>serviço.</w:t>
+      </w:r>
+    </w:p>
+    <w:p>
+      <w:pPr>
+        <w:spacing w:line="276" w:lineRule="auto"/>
+        <w:jc w:val="both"/>
+      </w:pPr>
+    </w:p>
+    <w:p>
+      <w:pPr>
+        <w:spacing w:line="276" w:lineRule="auto"/>
+        <w:jc w:val="both"/>
+        <w:rPr>
+          <w:b/>
+          <w:bCs/>
+        </w:rPr>
+      </w:pPr>
+      <w:r>
+        <w:rPr>
+          <w:b/>
+          <w:bCs/>
+        </w:rPr>
+        <w:t>[RN06] Dashboard administrativa</w:t>
+      </w:r>
+    </w:p>
+    <w:p>
+      <w:pPr>
+        <w:spacing w:line="276" w:lineRule="auto"/>
+        <w:jc w:val="both"/>
+      </w:pPr>
+      <w:r>
+        <w:t>Os relatórios deverão possuir gráficos e resumos de fácil visualização e</w:t>
+      </w:r>
+      <w:r>
+        <w:t xml:space="preserve"> </w:t>
+      </w:r>
+      <w:r>
+        <w:t>compreensão.</w:t>
+      </w:r>
+    </w:p>
+    <w:p>
+      <w:pPr>
+        <w:spacing w:line="276" w:lineRule="auto"/>
+        <w:jc w:val="both"/>
         <w:rPr>
           <w:b/>
           <w:bCs/>
           <w:sz w:val="28"/>
           <w:szCs w:val="28"/>
         </w:rPr>
-        <w:lastRenderedPageBreak/>
-        <w:t>3</w:t>
-      </w:r>
+      </w:pPr>
       <w:r>
         <w:rPr>
           <w:b/>
@@ -213,291 +1074,23 @@
           <w:sz w:val="28"/>
           <w:szCs w:val="28"/>
         </w:rPr>
-        <w:t xml:space="preserve">. REGRAS DE NEGÓCIO </w:t>
-      </w:r>
-    </w:p>
-    <w:p>
-      <w:pPr>
-        <w:jc w:val="both"/>
-      </w:pPr>
-      <w:r>
-        <w:t>As regras abaixo descritas foram elencadas baseadas nas necessidades e</w:t>
-      </w:r>
-    </w:p>
-    <w:p>
-      <w:pPr>
-        <w:jc w:val="both"/>
-      </w:pPr>
-      <w:r>
-        <w:t>melhorias descritas pelos usuários que atuam diariamente utilizando o sistema atual.</w:t>
-      </w:r>
-    </w:p>
-    <w:p>
-      <w:pPr>
-        <w:jc w:val="both"/>
-      </w:pPr>
-    </w:p>
-    <w:p>
-      <w:pPr>
-        <w:jc w:val="both"/>
-        <w:rPr>
-          <w:b/>
-          <w:bCs/>
-        </w:rPr>
-      </w:pPr>
-      <w:r>
-        <w:rPr>
-          <w:b/>
-          <w:bCs/>
-        </w:rPr>
-        <w:t>[RN01] Autenticação</w:t>
-      </w:r>
-    </w:p>
-    <w:p>
-      <w:pPr>
-        <w:jc w:val="both"/>
-      </w:pPr>
-      <w:r>
-        <w:t>O sistema deverá gerenciar o acesso dos usuários ao sistema, limitando a</w:t>
-      </w:r>
-    </w:p>
-    <w:p>
-      <w:pPr>
-        <w:jc w:val="both"/>
-      </w:pPr>
-      <w:r>
-        <w:t>experiência de acordo com seu nível de acesso.</w:t>
-      </w:r>
-    </w:p>
-    <w:p>
-      <w:pPr>
-        <w:jc w:val="both"/>
-      </w:pPr>
-    </w:p>
-    <w:p>
-      <w:pPr>
-        <w:jc w:val="both"/>
-        <w:rPr>
-          <w:b/>
-          <w:bCs/>
-        </w:rPr>
-      </w:pPr>
-      <w:r>
-        <w:rPr>
-          <w:b/>
-          <w:bCs/>
-        </w:rPr>
-        <w:t>[RN02] Gerenciamento dos motoristas</w:t>
-      </w:r>
-    </w:p>
-    <w:p>
-      <w:pPr>
-        <w:jc w:val="both"/>
-      </w:pPr>
-      <w:r>
-        <w:t>Será necessário a implementação de funcionalidades que permitam ao usuário</w:t>
-      </w:r>
-    </w:p>
-    <w:p>
-      <w:pPr>
-        <w:jc w:val="both"/>
-      </w:pPr>
-      <w:r>
-        <w:t>inserir, atualizar, excluir e listar utilizando filtros os registros dos motoristas.</w:t>
-      </w:r>
-    </w:p>
-    <w:p>
-      <w:pPr>
-        <w:jc w:val="both"/>
-      </w:pPr>
-    </w:p>
-    <w:p>
-      <w:pPr>
-        <w:jc w:val="both"/>
-        <w:rPr>
-          <w:b/>
-          <w:bCs/>
-        </w:rPr>
-      </w:pPr>
-      <w:r>
-        <w:rPr>
-          <w:b/>
-          <w:bCs/>
-        </w:rPr>
-        <w:t>[RN03] Gerenciamento da frota</w:t>
-      </w:r>
-    </w:p>
-    <w:p>
-      <w:pPr>
-        <w:jc w:val="both"/>
-      </w:pPr>
-      <w:r>
-        <w:t>Será necessário a implementação de funcionalidades que permitam ao usuário</w:t>
-      </w:r>
-    </w:p>
-    <w:p>
-      <w:pPr>
-        <w:jc w:val="both"/>
-      </w:pPr>
-      <w:r>
-        <w:t>inserir, atualizar, excluir e listar utilizando filtros os registros dos veículos pertencentes</w:t>
-      </w:r>
-    </w:p>
-    <w:p>
-      <w:pPr>
-        <w:jc w:val="both"/>
-      </w:pPr>
-      <w:r>
-        <w:t>as frotas.</w:t>
-      </w:r>
-    </w:p>
-    <w:p>
-      <w:pPr>
-        <w:jc w:val="both"/>
-      </w:pPr>
-    </w:p>
-    <w:p>
-      <w:pPr>
-        <w:jc w:val="both"/>
-        <w:rPr>
-          <w:b/>
-          <w:bCs/>
-        </w:rPr>
-      </w:pPr>
-      <w:r>
-        <w:rPr>
-          <w:b/>
-          <w:bCs/>
-        </w:rPr>
-        <w:t>[RN04] Manutenção veicular</w:t>
-      </w:r>
-    </w:p>
-    <w:p>
-      <w:pPr>
-        <w:jc w:val="both"/>
-      </w:pPr>
-      <w:r>
-        <w:t>Para melhor controle, todas as manutenções realizadas deverão ser</w:t>
-      </w:r>
-    </w:p>
-    <w:p>
-      <w:pPr>
-        <w:jc w:val="both"/>
-      </w:pPr>
-      <w:r>
-        <w:t>registradas, contendo informações como data de início e fim da manutenção, valor</w:t>
-      </w:r>
-    </w:p>
-    <w:p>
-      <w:pPr>
-        <w:jc w:val="both"/>
-      </w:pPr>
-      <w:r>
-        <w:t>gasto e descrição da manutenção.</w:t>
-      </w:r>
-    </w:p>
-    <w:p>
-      <w:pPr>
-        <w:jc w:val="both"/>
-      </w:pPr>
-    </w:p>
-    <w:p>
-      <w:pPr>
-        <w:jc w:val="both"/>
-        <w:rPr>
-          <w:b/>
-          <w:bCs/>
-        </w:rPr>
-      </w:pPr>
-      <w:r>
-        <w:rPr>
-          <w:b/>
-          <w:bCs/>
-        </w:rPr>
-        <w:t>[RN05] Operações veiculares</w:t>
-      </w:r>
-    </w:p>
-    <w:p>
-      <w:pPr>
-        <w:jc w:val="both"/>
-      </w:pPr>
-      <w:r>
-        <w:t>Dentro da frota existem veículos de carga, visita e vendas. As operações</w:t>
-      </w:r>
-    </w:p>
-    <w:p>
-      <w:pPr>
-        <w:jc w:val="both"/>
-      </w:pPr>
-      <w:r>
-        <w:t>deverão ser registradas para controle de trabalho. Algumas informações importantes</w:t>
-      </w:r>
-    </w:p>
-    <w:p>
-      <w:pPr>
-        <w:jc w:val="both"/>
-      </w:pPr>
-      <w:r>
-        <w:t>para registro são: motorista responsável, data de saída e retorno e descrição do</w:t>
-      </w:r>
-    </w:p>
-    <w:p>
-      <w:pPr>
-        <w:jc w:val="both"/>
-      </w:pPr>
-      <w:r>
-        <w:t>serviço.</w:t>
-      </w:r>
-    </w:p>
-    <w:p>
-      <w:pPr>
-        <w:jc w:val="both"/>
-      </w:pPr>
-    </w:p>
-    <w:p>
-      <w:pPr>
-        <w:jc w:val="both"/>
-        <w:rPr>
-          <w:b/>
-          <w:bCs/>
-        </w:rPr>
-      </w:pPr>
-      <w:r>
-        <w:rPr>
-          <w:b/>
-          <w:bCs/>
-        </w:rPr>
-        <w:t>[RN06] Dashboard administrativa</w:t>
-      </w:r>
-    </w:p>
-    <w:p>
-      <w:pPr>
-        <w:jc w:val="both"/>
-      </w:pPr>
-      <w:r>
-        <w:t>Os relatórios deverão possuir gráficos e resumos de fácil visualização e</w:t>
-      </w:r>
-    </w:p>
-    <w:p>
-      <w:pPr>
-        <w:jc w:val="both"/>
-      </w:pPr>
-      <w:r>
-        <w:t>compreensão.</w:t>
-      </w:r>
-    </w:p>
-    <w:p>
-      <w:pPr>
+        <w:lastRenderedPageBreak/>
+        <w:t>4</w:t>
+      </w:r>
+      <w:r>
         <w:rPr>
           <w:b/>
           <w:bCs/>
           <w:sz w:val="28"/>
           <w:szCs w:val="28"/>
         </w:rPr>
-      </w:pPr>
-    </w:p>
-    <w:p>
-      <w:pPr>
+        <w:t xml:space="preserve">. REQUISITOS FUNCIONAIS (CASOS DE USO) </w:t>
+      </w:r>
+    </w:p>
+    <w:p>
+      <w:pPr>
+        <w:spacing w:line="276" w:lineRule="auto"/>
+        <w:jc w:val="both"/>
         <w:rPr>
           <w:b/>
           <w:bCs/>
@@ -508,61 +1101,24 @@
     </w:p>
     <w:p>
       <w:pPr>
-        <w:rPr>
-          <w:b/>
-          <w:bCs/>
-          <w:sz w:val="28"/>
-          <w:szCs w:val="28"/>
-        </w:rPr>
-      </w:pPr>
-      <w:r>
-        <w:rPr>
-          <w:b/>
-          <w:bCs/>
-          <w:sz w:val="28"/>
-          <w:szCs w:val="28"/>
-        </w:rPr>
-        <w:lastRenderedPageBreak/>
+        <w:spacing w:line="276" w:lineRule="auto"/>
+        <w:jc w:val="both"/>
+        <w:rPr>
+          <w:b/>
+          <w:bCs/>
+        </w:rPr>
+      </w:pPr>
+      <w:r>
+        <w:rPr>
+          <w:b/>
+          <w:bCs/>
+        </w:rPr>
         <w:t>4</w:t>
       </w:r>
       <w:r>
         <w:rPr>
           <w:b/>
           <w:bCs/>
-          <w:sz w:val="28"/>
-          <w:szCs w:val="28"/>
-        </w:rPr>
-        <w:t xml:space="preserve">. REQUISITOS FUNCIONAIS (CASOS DE USO) </w:t>
-      </w:r>
-    </w:p>
-    <w:p>
-      <w:pPr>
-        <w:rPr>
-          <w:b/>
-          <w:bCs/>
-          <w:sz w:val="28"/>
-          <w:szCs w:val="28"/>
-        </w:rPr>
-      </w:pPr>
-    </w:p>
-    <w:p>
-      <w:pPr>
-        <w:rPr>
-          <w:b/>
-          <w:bCs/>
-        </w:rPr>
-      </w:pPr>
-      <w:r>
-        <w:rPr>
-          <w:b/>
-          <w:bCs/>
-        </w:rPr>
-        <w:t>4</w:t>
-      </w:r>
-      <w:r>
-        <w:rPr>
-          <w:b/>
-          <w:bCs/>
         </w:rPr>
         <w:t>.1. [RF001</w:t>
       </w:r>
@@ -599,13 +1155,9 @@
     </w:p>
     <w:p>
       <w:pPr>
-        <w:rPr>
-          <w:b/>
-          <w:bCs/>
-        </w:rPr>
-      </w:pPr>
-    </w:p>
-    <w:p>
+        <w:spacing w:line="276" w:lineRule="auto"/>
+        <w:jc w:val="both"/>
+      </w:pPr>
       <w:r>
         <w:t xml:space="preserve">Os usuários possuirão acesso limitado as funções das aplicações de acordo com </w:t>
       </w:r>
@@ -614,12 +1166,23 @@
       </w:r>
     </w:p>
     <w:p>
+      <w:pPr>
+        <w:spacing w:line="276" w:lineRule="auto"/>
+        <w:jc w:val="both"/>
+      </w:pPr>
       <w:r>
         <w:t xml:space="preserve">Prioridade: (x) Essencial ( ) Importante ( ) Desejável </w:t>
       </w:r>
     </w:p>
     <w:p>
-      <w:r>
+      <w:pPr>
+        <w:spacing w:line="276" w:lineRule="auto"/>
+        <w:jc w:val="both"/>
+      </w:pPr>
+      <w:r>
+        <w:rPr>
+          <w:noProof/>
+        </w:rPr>
         <w:drawing>
           <wp:inline distT="0" distB="0" distL="0" distR="0" wp14:anchorId="4CE8AC5C" wp14:editId="00BE99B9">
             <wp:extent cx="5343525" cy="937620"/>
@@ -636,7 +1199,7 @@
                     <pic:cNvPicPr/>
                   </pic:nvPicPr>
                   <pic:blipFill>
-                    <a:blip r:embed="rId8"/>
+                    <a:blip r:embed="rId9"/>
                     <a:stretch>
                       <a:fillRect/>
                     </a:stretch>
@@ -658,7 +1221,14 @@
       </w:r>
     </w:p>
     <w:p>
-      <w:r>
+      <w:pPr>
+        <w:spacing w:line="276" w:lineRule="auto"/>
+        <w:jc w:val="both"/>
+      </w:pPr>
+      <w:r>
+        <w:rPr>
+          <w:noProof/>
+        </w:rPr>
         <w:drawing>
           <wp:inline distT="0" distB="0" distL="0" distR="0" wp14:anchorId="4368EF93" wp14:editId="2BBBA748">
             <wp:extent cx="5353797" cy="838317"/>
@@ -675,7 +1245,7 @@
                     <pic:cNvPicPr/>
                   </pic:nvPicPr>
                   <pic:blipFill>
-                    <a:blip r:embed="rId9"/>
+                    <a:blip r:embed="rId10"/>
                     <a:stretch>
                       <a:fillRect/>
                     </a:stretch>
@@ -697,13 +1267,30 @@
       </w:r>
     </w:p>
     <w:p>
+      <w:pPr>
+        <w:spacing w:line="276" w:lineRule="auto"/>
+        <w:jc w:val="both"/>
+      </w:pPr>
       <w:r>
         <w:t xml:space="preserve">Atende as regras [RN01]. </w:t>
       </w:r>
     </w:p>
-    <w:p/>
-    <w:p>
-      <w:pPr>
+    <w:p>
+      <w:pPr>
+        <w:spacing w:line="276" w:lineRule="auto"/>
+        <w:jc w:val="both"/>
+      </w:pPr>
+    </w:p>
+    <w:p>
+      <w:pPr>
+        <w:spacing w:line="276" w:lineRule="auto"/>
+        <w:jc w:val="both"/>
+      </w:pPr>
+    </w:p>
+    <w:p>
+      <w:pPr>
+        <w:spacing w:line="276" w:lineRule="auto"/>
+        <w:jc w:val="both"/>
         <w:rPr>
           <w:b/>
           <w:bCs/>
@@ -756,14 +1343,8 @@
     </w:p>
     <w:p>
       <w:pPr>
-        <w:rPr>
-          <w:b/>
-          <w:bCs/>
-        </w:rPr>
-      </w:pPr>
-    </w:p>
-    <w:p>
-      <w:pPr>
+        <w:spacing w:line="276" w:lineRule="auto"/>
+        <w:jc w:val="both"/>
         <w:rPr>
           <w:u w:val="single"/>
         </w:rPr>
@@ -773,12 +1354,23 @@
       </w:r>
     </w:p>
     <w:p>
+      <w:pPr>
+        <w:spacing w:line="276" w:lineRule="auto"/>
+        <w:jc w:val="both"/>
+      </w:pPr>
       <w:r>
         <w:t xml:space="preserve">Prioridade: (x) Essencial ( ) Importante ( ) Desejável </w:t>
       </w:r>
     </w:p>
     <w:p>
-      <w:r>
+      <w:pPr>
+        <w:spacing w:line="276" w:lineRule="auto"/>
+        <w:jc w:val="both"/>
+      </w:pPr>
+      <w:r>
+        <w:rPr>
+          <w:noProof/>
+        </w:rPr>
         <w:drawing>
           <wp:inline distT="0" distB="0" distL="0" distR="0" wp14:anchorId="2795E25D" wp14:editId="060C5F83">
             <wp:extent cx="3514725" cy="1087182"/>
@@ -795,7 +1387,7 @@
                     <pic:cNvPicPr/>
                   </pic:nvPicPr>
                   <pic:blipFill>
-                    <a:blip r:embed="rId10"/>
+                    <a:blip r:embed="rId11"/>
                     <a:stretch>
                       <a:fillRect/>
                     </a:stretch>
@@ -817,7 +1409,14 @@
       </w:r>
     </w:p>
     <w:p>
-      <w:r>
+      <w:pPr>
+        <w:spacing w:line="276" w:lineRule="auto"/>
+        <w:jc w:val="both"/>
+      </w:pPr>
+      <w:r>
+        <w:rPr>
+          <w:noProof/>
+        </w:rPr>
         <w:drawing>
           <wp:inline distT="0" distB="0" distL="0" distR="0" wp14:anchorId="1DE6CE7B" wp14:editId="35CBA957">
             <wp:extent cx="3496620" cy="1000125"/>
@@ -834,7 +1433,7 @@
                     <pic:cNvPicPr/>
                   </pic:nvPicPr>
                   <pic:blipFill>
-                    <a:blip r:embed="rId11"/>
+                    <a:blip r:embed="rId12"/>
                     <a:stretch>
                       <a:fillRect/>
                     </a:stretch>
@@ -856,44 +1455,30 @@
       </w:r>
     </w:p>
     <w:p>
+      <w:pPr>
+        <w:spacing w:line="276" w:lineRule="auto"/>
+        <w:jc w:val="both"/>
+      </w:pPr>
       <w:r>
         <w:t>Atende as regras [RN02].</w:t>
       </w:r>
     </w:p>
     <w:p>
       <w:pPr>
-        <w:rPr>
-          <w:b/>
-          <w:bCs/>
-        </w:rPr>
-      </w:pPr>
-    </w:p>
-    <w:p>
-      <w:pPr>
-        <w:rPr>
-          <w:b/>
-          <w:bCs/>
-        </w:rPr>
-      </w:pPr>
-    </w:p>
-    <w:p>
-      <w:pPr>
-        <w:rPr>
-          <w:b/>
-          <w:bCs/>
-        </w:rPr>
-      </w:pPr>
-    </w:p>
-    <w:p>
-      <w:pPr>
-        <w:rPr>
-          <w:b/>
-          <w:bCs/>
-        </w:rPr>
-      </w:pPr>
-    </w:p>
-    <w:p>
-      <w:pPr>
+        <w:spacing w:line="276" w:lineRule="auto"/>
+        <w:jc w:val="both"/>
+      </w:pPr>
+    </w:p>
+    <w:p>
+      <w:pPr>
+        <w:spacing w:line="276" w:lineRule="auto"/>
+        <w:jc w:val="both"/>
+      </w:pPr>
+    </w:p>
+    <w:p>
+      <w:pPr>
+        <w:spacing w:line="276" w:lineRule="auto"/>
+        <w:jc w:val="both"/>
         <w:rPr>
           <w:b/>
           <w:bCs/>
@@ -968,14 +1553,8 @@
     </w:p>
     <w:p>
       <w:pPr>
-        <w:rPr>
-          <w:b/>
-          <w:bCs/>
-        </w:rPr>
-      </w:pPr>
-    </w:p>
-    <w:p>
-      <w:pPr>
+        <w:spacing w:line="276" w:lineRule="auto"/>
+        <w:jc w:val="both"/>
         <w:rPr>
           <w:u w:val="single"/>
         </w:rPr>
@@ -985,12 +1564,23 @@
       </w:r>
     </w:p>
     <w:p>
+      <w:pPr>
+        <w:spacing w:line="276" w:lineRule="auto"/>
+        <w:jc w:val="both"/>
+      </w:pPr>
       <w:r>
         <w:t xml:space="preserve">Prioridade: (x) Essencial ( ) Importante ( ) Desejável </w:t>
       </w:r>
     </w:p>
     <w:p>
-      <w:r>
+      <w:pPr>
+        <w:spacing w:line="276" w:lineRule="auto"/>
+        <w:jc w:val="both"/>
+      </w:pPr>
+      <w:r>
+        <w:rPr>
+          <w:noProof/>
+        </w:rPr>
         <w:drawing>
           <wp:inline distT="0" distB="0" distL="0" distR="0" wp14:anchorId="703F88D4" wp14:editId="4FDE9632">
             <wp:extent cx="3638550" cy="1086017"/>
@@ -1007,7 +1597,7 @@
                     <pic:cNvPicPr/>
                   </pic:nvPicPr>
                   <pic:blipFill>
-                    <a:blip r:embed="rId12"/>
+                    <a:blip r:embed="rId13"/>
                     <a:stretch>
                       <a:fillRect/>
                     </a:stretch>
@@ -1029,7 +1619,14 @@
       </w:r>
     </w:p>
     <w:p>
-      <w:r>
+      <w:pPr>
+        <w:spacing w:line="276" w:lineRule="auto"/>
+        <w:jc w:val="both"/>
+      </w:pPr>
+      <w:r>
+        <w:rPr>
+          <w:noProof/>
+        </w:rPr>
         <w:drawing>
           <wp:inline distT="0" distB="0" distL="0" distR="0" wp14:anchorId="5495510F" wp14:editId="5FA0DCDC">
             <wp:extent cx="3648075" cy="1166052"/>
@@ -1046,7 +1643,7 @@
                     <pic:cNvPicPr/>
                   </pic:nvPicPr>
                   <pic:blipFill>
-                    <a:blip r:embed="rId13"/>
+                    <a:blip r:embed="rId14"/>
                     <a:stretch>
                       <a:fillRect/>
                     </a:stretch>
@@ -1068,13 +1665,30 @@
       </w:r>
     </w:p>
     <w:p>
+      <w:pPr>
+        <w:spacing w:line="276" w:lineRule="auto"/>
+        <w:jc w:val="both"/>
+      </w:pPr>
       <w:r>
         <w:t>Atende as regras [RN03].</w:t>
       </w:r>
     </w:p>
-    <w:p/>
-    <w:p>
-      <w:pPr>
+    <w:p>
+      <w:pPr>
+        <w:spacing w:line="276" w:lineRule="auto"/>
+        <w:jc w:val="both"/>
+      </w:pPr>
+    </w:p>
+    <w:p>
+      <w:pPr>
+        <w:spacing w:line="276" w:lineRule="auto"/>
+        <w:jc w:val="both"/>
+      </w:pPr>
+    </w:p>
+    <w:p>
+      <w:pPr>
+        <w:spacing w:line="276" w:lineRule="auto"/>
+        <w:jc w:val="both"/>
         <w:rPr>
           <w:b/>
           <w:bCs/>
@@ -1109,8 +1723,11 @@
         <w:t>.</w:t>
       </w:r>
     </w:p>
-    <w:p/>
-    <w:p>
+    <w:p>
+      <w:pPr>
+        <w:spacing w:line="276" w:lineRule="auto"/>
+        <w:jc w:val="both"/>
+      </w:pPr>
       <w:r>
         <w:t xml:space="preserve">Para todos os níveis de acesso, </w:t>
       </w:r>
@@ -1119,12 +1736,23 @@
       </w:r>
     </w:p>
     <w:p>
+      <w:pPr>
+        <w:spacing w:line="276" w:lineRule="auto"/>
+        <w:jc w:val="both"/>
+      </w:pPr>
       <w:r>
         <w:t xml:space="preserve">Prioridade: (x) Essencial ( ) Importante ( ) Desejável </w:t>
       </w:r>
     </w:p>
     <w:p>
-      <w:r>
+      <w:pPr>
+        <w:spacing w:line="276" w:lineRule="auto"/>
+        <w:jc w:val="both"/>
+      </w:pPr>
+      <w:r>
+        <w:rPr>
+          <w:noProof/>
+        </w:rPr>
         <w:drawing>
           <wp:inline distT="0" distB="0" distL="0" distR="0" wp14:anchorId="0770AE9B" wp14:editId="611C15F3">
             <wp:extent cx="3667125" cy="1085663"/>
@@ -1141,7 +1769,7 @@
                     <pic:cNvPicPr/>
                   </pic:nvPicPr>
                   <pic:blipFill>
-                    <a:blip r:embed="rId14"/>
+                    <a:blip r:embed="rId15"/>
                     <a:stretch>
                       <a:fillRect/>
                     </a:stretch>
@@ -1163,7 +1791,14 @@
       </w:r>
     </w:p>
     <w:p>
-      <w:r>
+      <w:pPr>
+        <w:spacing w:line="276" w:lineRule="auto"/>
+        <w:jc w:val="both"/>
+      </w:pPr>
+      <w:r>
+        <w:rPr>
+          <w:noProof/>
+        </w:rPr>
         <w:drawing>
           <wp:inline distT="0" distB="0" distL="0" distR="0" wp14:anchorId="1A446BA9" wp14:editId="162FD582">
             <wp:extent cx="3672756" cy="1162050"/>
@@ -1180,7 +1815,7 @@
                     <pic:cNvPicPr/>
                   </pic:nvPicPr>
                   <pic:blipFill>
-                    <a:blip r:embed="rId15"/>
+                    <a:blip r:embed="rId16"/>
                     <a:stretch>
                       <a:fillRect/>
                     </a:stretch>
@@ -1202,15 +1837,24 @@
       </w:r>
     </w:p>
     <w:p>
+      <w:pPr>
+        <w:spacing w:line="276" w:lineRule="auto"/>
+        <w:jc w:val="both"/>
+      </w:pPr>
       <w:r>
         <w:t>Atende as regras [RN04].</w:t>
       </w:r>
     </w:p>
-    <w:p/>
-    <w:p/>
-    <w:p/>
-    <w:p>
-      <w:pPr>
+    <w:p>
+      <w:pPr>
+        <w:spacing w:line="276" w:lineRule="auto"/>
+        <w:jc w:val="both"/>
+      </w:pPr>
+    </w:p>
+    <w:p>
+      <w:pPr>
+        <w:spacing w:line="276" w:lineRule="auto"/>
+        <w:jc w:val="both"/>
         <w:rPr>
           <w:b/>
           <w:bCs/>
@@ -1253,8 +1897,11 @@
         <w:t>.</w:t>
       </w:r>
     </w:p>
-    <w:p/>
-    <w:p>
+    <w:p>
+      <w:pPr>
+        <w:spacing w:line="276" w:lineRule="auto"/>
+        <w:jc w:val="both"/>
+      </w:pPr>
       <w:r>
         <w:t xml:space="preserve">A utilização </w:t>
       </w:r>
@@ -1278,12 +1925,23 @@
       </w:r>
     </w:p>
     <w:p>
+      <w:pPr>
+        <w:spacing w:line="276" w:lineRule="auto"/>
+        <w:jc w:val="both"/>
+      </w:pPr>
       <w:r>
         <w:t xml:space="preserve">Prioridade: (x) Essencial ( ) Importante ( ) Desejável </w:t>
       </w:r>
     </w:p>
     <w:p>
-      <w:r>
+      <w:pPr>
+        <w:spacing w:line="276" w:lineRule="auto"/>
+        <w:jc w:val="both"/>
+      </w:pPr>
+      <w:r>
+        <w:rPr>
+          <w:noProof/>
+        </w:rPr>
         <w:drawing>
           <wp:inline distT="0" distB="0" distL="0" distR="0" wp14:anchorId="67355B81" wp14:editId="0A202827">
             <wp:extent cx="3484245" cy="1032940"/>
@@ -1300,7 +1958,7 @@
                     <pic:cNvPicPr/>
                   </pic:nvPicPr>
                   <pic:blipFill>
-                    <a:blip r:embed="rId16"/>
+                    <a:blip r:embed="rId17"/>
                     <a:stretch>
                       <a:fillRect/>
                     </a:stretch>
@@ -1322,7 +1980,14 @@
       </w:r>
     </w:p>
     <w:p>
-      <w:r>
+      <w:pPr>
+        <w:spacing w:line="276" w:lineRule="auto"/>
+        <w:jc w:val="both"/>
+      </w:pPr>
+      <w:r>
+        <w:rPr>
+          <w:noProof/>
+        </w:rPr>
         <w:drawing>
           <wp:inline distT="0" distB="0" distL="0" distR="0" wp14:anchorId="395E5599" wp14:editId="262745D6">
             <wp:extent cx="3484245" cy="1103996"/>
@@ -1339,7 +2004,7 @@
                     <pic:cNvPicPr/>
                   </pic:nvPicPr>
                   <pic:blipFill>
-                    <a:blip r:embed="rId17"/>
+                    <a:blip r:embed="rId18"/>
                     <a:stretch>
                       <a:fillRect/>
                     </a:stretch>
@@ -1361,13 +2026,30 @@
       </w:r>
     </w:p>
     <w:p>
+      <w:pPr>
+        <w:spacing w:line="276" w:lineRule="auto"/>
+        <w:jc w:val="both"/>
+      </w:pPr>
       <w:r>
         <w:t>Atende as regras [RN05].</w:t>
       </w:r>
     </w:p>
-    <w:p/>
-    <w:p>
-      <w:pPr>
+    <w:p>
+      <w:pPr>
+        <w:spacing w:line="276" w:lineRule="auto"/>
+        <w:jc w:val="both"/>
+      </w:pPr>
+    </w:p>
+    <w:p>
+      <w:pPr>
+        <w:spacing w:line="276" w:lineRule="auto"/>
+        <w:jc w:val="both"/>
+      </w:pPr>
+    </w:p>
+    <w:p>
+      <w:pPr>
+        <w:spacing w:line="276" w:lineRule="auto"/>
+        <w:jc w:val="both"/>
         <w:rPr>
           <w:b/>
           <w:bCs/>
@@ -1409,9 +2091,10 @@
         <w:t>.</w:t>
       </w:r>
     </w:p>
-    <w:p/>
-    <w:p>
-      <w:pPr>
+    <w:p>
+      <w:pPr>
+        <w:spacing w:line="276" w:lineRule="auto"/>
+        <w:jc w:val="both"/>
         <w:rPr>
           <w:u w:val="single"/>
         </w:rPr>
@@ -1430,15 +2113,23 @@
       </w:r>
     </w:p>
     <w:p>
+      <w:pPr>
+        <w:spacing w:line="276" w:lineRule="auto"/>
+        <w:jc w:val="both"/>
+      </w:pPr>
       <w:r>
         <w:t xml:space="preserve">Prioridade: (x) Essencial ( ) Importante ( ) Desejável </w:t>
       </w:r>
     </w:p>
     <w:p>
-      <w:r>
-        <w:t xml:space="preserve"> </w:t>
-      </w:r>
-      <w:r>
+      <w:pPr>
+        <w:spacing w:line="276" w:lineRule="auto"/>
+        <w:jc w:val="both"/>
+      </w:pPr>
+      <w:r>
+        <w:rPr>
+          <w:noProof/>
+        </w:rPr>
         <w:drawing>
           <wp:inline distT="0" distB="0" distL="0" distR="0" wp14:anchorId="10B7F8D8" wp14:editId="297E4224">
             <wp:extent cx="3448050" cy="1217404"/>
@@ -1455,7 +2146,7 @@
                     <pic:cNvPicPr/>
                   </pic:nvPicPr>
                   <pic:blipFill>
-                    <a:blip r:embed="rId18"/>
+                    <a:blip r:embed="rId19"/>
                     <a:stretch>
                       <a:fillRect/>
                     </a:stretch>
@@ -1477,14 +2168,30 @@
       </w:r>
     </w:p>
     <w:p>
+      <w:pPr>
+        <w:spacing w:line="276" w:lineRule="auto"/>
+        <w:jc w:val="both"/>
+      </w:pPr>
       <w:r>
         <w:t>Atende as regras [RN06].</w:t>
       </w:r>
     </w:p>
-    <w:p/>
-    <w:p/>
-    <w:p>
-      <w:pPr>
+    <w:p>
+      <w:pPr>
+        <w:spacing w:line="276" w:lineRule="auto"/>
+        <w:jc w:val="both"/>
+      </w:pPr>
+    </w:p>
+    <w:p>
+      <w:pPr>
+        <w:spacing w:line="276" w:lineRule="auto"/>
+        <w:jc w:val="both"/>
+      </w:pPr>
+    </w:p>
+    <w:p>
+      <w:pPr>
+        <w:spacing w:line="276" w:lineRule="auto"/>
+        <w:jc w:val="both"/>
         <w:rPr>
           <w:b/>
           <w:bCs/>
@@ -1495,6 +2202,8 @@
     </w:p>
     <w:p>
       <w:pPr>
+        <w:spacing w:line="276" w:lineRule="auto"/>
+        <w:jc w:val="both"/>
         <w:rPr>
           <w:b/>
           <w:bCs/>
@@ -1505,6 +2214,8 @@
     </w:p>
     <w:p>
       <w:pPr>
+        <w:spacing w:line="276" w:lineRule="auto"/>
+        <w:jc w:val="both"/>
         <w:rPr>
           <w:b/>
           <w:bCs/>
@@ -1515,6 +2226,8 @@
     </w:p>
     <w:p>
       <w:pPr>
+        <w:spacing w:line="276" w:lineRule="auto"/>
+        <w:jc w:val="both"/>
         <w:rPr>
           <w:b/>
           <w:bCs/>
@@ -1522,79 +2235,67 @@
           <w:szCs w:val="28"/>
         </w:rPr>
       </w:pPr>
-    </w:p>
-    <w:p>
-      <w:pPr>
+      <w:r>
         <w:rPr>
           <w:b/>
           <w:bCs/>
           <w:sz w:val="28"/>
           <w:szCs w:val="28"/>
         </w:rPr>
-      </w:pPr>
-    </w:p>
-    <w:p>
-      <w:pPr>
+        <w:lastRenderedPageBreak/>
+        <w:t>5</w:t>
+      </w:r>
+      <w:r>
         <w:rPr>
           <w:b/>
           <w:bCs/>
           <w:sz w:val="28"/>
           <w:szCs w:val="28"/>
         </w:rPr>
-      </w:pPr>
-      <w:r>
+        <w:t xml:space="preserve">. REQUISITOS NÃO FUNCIONAIS </w:t>
+      </w:r>
+    </w:p>
+    <w:p>
+      <w:pPr>
+        <w:spacing w:line="276" w:lineRule="auto"/>
+        <w:jc w:val="both"/>
         <w:rPr>
           <w:b/>
           <w:bCs/>
           <w:sz w:val="28"/>
           <w:szCs w:val="28"/>
         </w:rPr>
-        <w:lastRenderedPageBreak/>
+      </w:pPr>
+    </w:p>
+    <w:p>
+      <w:pPr>
+        <w:spacing w:line="276" w:lineRule="auto"/>
+        <w:jc w:val="both"/>
+        <w:rPr>
+          <w:b/>
+          <w:bCs/>
+        </w:rPr>
+      </w:pPr>
+      <w:r>
+        <w:rPr>
+          <w:b/>
+          <w:bCs/>
+        </w:rPr>
         <w:t>5</w:t>
       </w:r>
       <w:r>
         <w:rPr>
           <w:b/>
           <w:bCs/>
-          <w:sz w:val="28"/>
-          <w:szCs w:val="28"/>
-        </w:rPr>
-        <w:t xml:space="preserve">. REQUISITOS NÃO FUNCIONAIS </w:t>
-      </w:r>
-    </w:p>
-    <w:p>
-      <w:pPr>
-        <w:rPr>
-          <w:b/>
-          <w:bCs/>
-          <w:sz w:val="28"/>
-          <w:szCs w:val="28"/>
-        </w:rPr>
-      </w:pPr>
-    </w:p>
-    <w:p>
-      <w:pPr>
-        <w:rPr>
-          <w:b/>
-          <w:bCs/>
-        </w:rPr>
-      </w:pPr>
-      <w:r>
-        <w:rPr>
-          <w:b/>
-          <w:bCs/>
-        </w:rPr>
-        <w:t>5</w:t>
-      </w:r>
-      <w:r>
-        <w:rPr>
-          <w:b/>
-          <w:bCs/>
         </w:rPr>
         <w:t xml:space="preserve">.1 [NF001] LINGUAGENS DE PROGRAMAÇÃO </w:t>
       </w:r>
     </w:p>
     <w:p>
+      <w:pPr>
+        <w:spacing w:line="276" w:lineRule="auto"/>
+        <w:jc w:val="both"/>
+      </w:pPr>
       <w:r>
         <w:t>As linguagens de programação utilizadas no desenvolvimento deste projeto são:</w:t>
       </w:r>
@@ -1606,6 +2307,8 @@
           <w:ilvl w:val="0"/>
           <w:numId w:val="1"/>
         </w:numPr>
+        <w:spacing w:line="276" w:lineRule="auto"/>
+        <w:jc w:val="both"/>
       </w:pPr>
       <w:r>
         <w:t>Back-</w:t>
@@ -1646,6 +2349,8 @@
           <w:ilvl w:val="0"/>
           <w:numId w:val="1"/>
         </w:numPr>
+        <w:spacing w:line="276" w:lineRule="auto"/>
+        <w:jc w:val="both"/>
       </w:pPr>
       <w:r>
         <w:t>Front-</w:t>
@@ -1680,6 +2385,8 @@
           <w:ilvl w:val="0"/>
           <w:numId w:val="1"/>
         </w:numPr>
+        <w:spacing w:line="276" w:lineRule="auto"/>
+        <w:jc w:val="both"/>
       </w:pPr>
       <w:r>
         <w:t>Mobile</w:t>
@@ -1713,10 +2420,14 @@
     <w:p>
       <w:pPr>
         <w:pStyle w:val="PargrafodaLista"/>
-      </w:pPr>
-    </w:p>
-    <w:p>
-      <w:pPr>
+        <w:spacing w:line="276" w:lineRule="auto"/>
+        <w:jc w:val="both"/>
+      </w:pPr>
+    </w:p>
+    <w:p>
+      <w:pPr>
+        <w:spacing w:line="276" w:lineRule="auto"/>
+        <w:jc w:val="both"/>
         <w:rPr>
           <w:b/>
           <w:bCs/>
@@ -1745,6 +2456,10 @@
       </w:r>
     </w:p>
     <w:p>
+      <w:pPr>
+        <w:spacing w:line="276" w:lineRule="auto"/>
+        <w:jc w:val="both"/>
+      </w:pPr>
       <w:r>
         <w:t xml:space="preserve">O projeto será hospedado em servidor local da empresa </w:t>
       </w:r>
@@ -1757,9 +2472,21 @@
         <w:t>, a qual fornecerá os dados de acesso para realização da implementação.</w:t>
       </w:r>
     </w:p>
-    <w:p/>
-    <w:p>
-      <w:r>
+    <w:p>
+      <w:pPr>
+        <w:spacing w:line="276" w:lineRule="auto"/>
+        <w:jc w:val="both"/>
+      </w:pPr>
+    </w:p>
+    <w:p>
+      <w:pPr>
+        <w:spacing w:line="276" w:lineRule="auto"/>
+        <w:jc w:val="both"/>
+      </w:pPr>
+      <w:r>
+        <w:rPr>
+          <w:noProof/>
+        </w:rPr>
         <w:drawing>
           <wp:inline distT="0" distB="0" distL="0" distR="0" wp14:anchorId="7691D3A3" wp14:editId="5370FC5D">
             <wp:extent cx="3372321" cy="2019582"/>
@@ -1776,7 +2503,7 @@
                     <pic:cNvPicPr/>
                   </pic:nvPicPr>
                   <pic:blipFill>
-                    <a:blip r:embed="rId19"/>
+                    <a:blip r:embed="rId20"/>
                     <a:stretch>
                       <a:fillRect/>
                     </a:stretch>
@@ -1797,9 +2524,17 @@
         </w:drawing>
       </w:r>
     </w:p>
-    <w:p/>
-    <w:p/>
-    <w:p>
+    <w:p>
+      <w:pPr>
+        <w:spacing w:line="276" w:lineRule="auto"/>
+        <w:jc w:val="both"/>
+      </w:pPr>
+    </w:p>
+    <w:p>
+      <w:pPr>
+        <w:spacing w:line="276" w:lineRule="auto"/>
+        <w:jc w:val="both"/>
+      </w:pPr>
       <w:r>
         <w:rPr>
           <w:b/>
@@ -1812,6 +2547,10 @@
       </w:r>
     </w:p>
     <w:p>
+      <w:pPr>
+        <w:spacing w:line="276" w:lineRule="auto"/>
+        <w:jc w:val="both"/>
+      </w:pPr>
       <w:r>
         <w:t>O acesso dos usuários será por meio de usuário a ser registrado e senha com a utilização de token para criptografia das informações</w:t>
       </w:r>
@@ -1819,10 +2558,80 @@
         <w:t>, contando com o uso de middleware</w:t>
       </w:r>
     </w:p>
-    <w:p/>
+    <w:p>
+      <w:pPr>
+        <w:spacing w:line="276" w:lineRule="auto"/>
+        <w:jc w:val="both"/>
+      </w:pPr>
+    </w:p>
+    <w:p>
+      <w:pPr>
+        <w:spacing w:line="276" w:lineRule="auto"/>
+        <w:jc w:val="both"/>
+        <w:rPr>
+          <w:b/>
+          <w:bCs/>
+        </w:rPr>
+      </w:pPr>
+      <w:r>
+        <w:rPr>
+          <w:b/>
+          <w:bCs/>
+        </w:rPr>
+        <w:t>5.4 [NF004] Mobile</w:t>
+      </w:r>
+    </w:p>
+    <w:p>
+      <w:pPr>
+        <w:spacing w:line="276" w:lineRule="auto"/>
+        <w:jc w:val="both"/>
+      </w:pPr>
+      <w:r>
+        <w:t>A aplicação mobile será utilizada por meio de APK a ser instalado no aparelho do usuário.</w:t>
+      </w:r>
+    </w:p>
+    <w:p>
+      <w:pPr>
+        <w:spacing w:line="276" w:lineRule="auto"/>
+        <w:jc w:val="both"/>
+      </w:pPr>
+    </w:p>
+    <w:p>
+      <w:pPr>
+        <w:spacing w:line="276" w:lineRule="auto"/>
+        <w:jc w:val="both"/>
+        <w:rPr>
+          <w:b/>
+          <w:bCs/>
+        </w:rPr>
+      </w:pPr>
+      <w:r>
+        <w:rPr>
+          <w:b/>
+          <w:bCs/>
+        </w:rPr>
+        <w:t>5.5 [</w:t>
+      </w:r>
+      <w:r>
+        <w:rPr>
+          <w:b/>
+          <w:bCs/>
+        </w:rPr>
+        <w:t>NF005</w:t>
+      </w:r>
+      <w:r>
+        <w:rPr>
+          <w:b/>
+          <w:bCs/>
+        </w:rPr>
+        <w:t>] Estilização</w:t>
+      </w:r>
+    </w:p>
     <w:p>
       <w:pPr>
         <w:pStyle w:val="NormalWeb"/>
+        <w:spacing w:line="276" w:lineRule="auto"/>
+        <w:jc w:val="both"/>
         <w:rPr>
           <w:rFonts w:asciiTheme="minorHAnsi" w:eastAsiaTheme="minorHAnsi" w:hAnsiTheme="minorHAnsi" w:cstheme="minorBidi"/>
           <w:sz w:val="22"/>
@@ -1833,249 +2642,26 @@
       <w:r>
         <w:rPr>
           <w:rFonts w:asciiTheme="minorHAnsi" w:eastAsiaTheme="minorHAnsi" w:hAnsiTheme="minorHAnsi" w:cstheme="minorBidi"/>
-          <w:b/>
-          <w:bCs/>
           <w:sz w:val="22"/>
           <w:szCs w:val="22"/>
           <w:lang w:eastAsia="en-US"/>
         </w:rPr>
-        <w:t>5.</w:t>
-      </w:r>
-      <w:r>
-        <w:rPr>
-          <w:rFonts w:asciiTheme="minorHAnsi" w:eastAsiaTheme="minorHAnsi" w:hAnsiTheme="minorHAnsi" w:cstheme="minorBidi"/>
-          <w:b/>
-          <w:bCs/>
-          <w:sz w:val="22"/>
-          <w:szCs w:val="22"/>
-          <w:lang w:eastAsia="en-US"/>
-        </w:rPr>
-        <w:t>4</w:t>
-      </w:r>
-      <w:r>
-        <w:rPr>
-          <w:rFonts w:asciiTheme="minorHAnsi" w:eastAsiaTheme="minorHAnsi" w:hAnsiTheme="minorHAnsi" w:cstheme="minorBidi"/>
-          <w:b/>
-          <w:bCs/>
-          <w:sz w:val="22"/>
-          <w:szCs w:val="22"/>
-          <w:lang w:eastAsia="en-US"/>
-        </w:rPr>
-        <w:t xml:space="preserve"> [NF00</w:t>
-      </w:r>
-      <w:r>
-        <w:rPr>
-          <w:rFonts w:asciiTheme="minorHAnsi" w:eastAsiaTheme="minorHAnsi" w:hAnsiTheme="minorHAnsi" w:cstheme="minorBidi"/>
-          <w:b/>
-          <w:bCs/>
-          <w:sz w:val="22"/>
-          <w:szCs w:val="22"/>
-          <w:lang w:eastAsia="en-US"/>
-        </w:rPr>
-        <w:t>4</w:t>
-      </w:r>
-      <w:r>
-        <w:rPr>
-          <w:rFonts w:asciiTheme="minorHAnsi" w:eastAsiaTheme="minorHAnsi" w:hAnsiTheme="minorHAnsi" w:cstheme="minorBidi"/>
-          <w:b/>
-          <w:bCs/>
-          <w:sz w:val="22"/>
-          <w:szCs w:val="22"/>
-          <w:lang w:eastAsia="en-US"/>
-        </w:rPr>
-        <w:t xml:space="preserve">] </w:t>
-      </w:r>
-      <w:r>
-        <w:rPr>
-          <w:rFonts w:asciiTheme="minorHAnsi" w:eastAsiaTheme="minorHAnsi" w:hAnsiTheme="minorHAnsi" w:cstheme="minorBidi"/>
-          <w:b/>
-          <w:bCs/>
-          <w:sz w:val="22"/>
-          <w:szCs w:val="22"/>
-          <w:lang w:eastAsia="en-US"/>
-        </w:rPr>
-        <w:t>M</w:t>
-      </w:r>
-      <w:r>
-        <w:rPr>
-          <w:rFonts w:asciiTheme="minorHAnsi" w:eastAsiaTheme="minorHAnsi" w:hAnsiTheme="minorHAnsi" w:cstheme="minorBidi"/>
-          <w:b/>
-          <w:bCs/>
-          <w:sz w:val="22"/>
-          <w:szCs w:val="22"/>
-          <w:lang w:eastAsia="en-US"/>
-        </w:rPr>
-        <w:t>obile</w:t>
-      </w:r>
-      <w:r>
-        <w:rPr>
-          <w:rFonts w:asciiTheme="minorHAnsi" w:eastAsiaTheme="minorHAnsi" w:hAnsiTheme="minorHAnsi" w:cstheme="minorBidi"/>
-          <w:b/>
-          <w:bCs/>
-          <w:sz w:val="22"/>
-          <w:szCs w:val="22"/>
-          <w:lang w:eastAsia="en-US"/>
-        </w:rPr>
-        <w:br/>
-      </w:r>
-      <w:r>
+        <w:t xml:space="preserve">O design a ser utilizado seguirá a estética das imagens enviadas pelo cliente em 15/02/23 através do GitHub, localizadas em: </w:t>
+      </w:r>
+    </w:p>
+    <w:p>
+      <w:pPr>
+        <w:pStyle w:val="NormalWeb"/>
+        <w:spacing w:line="276" w:lineRule="auto"/>
+        <w:jc w:val="both"/>
         <w:rPr>
           <w:rFonts w:asciiTheme="minorHAnsi" w:eastAsiaTheme="minorHAnsi" w:hAnsiTheme="minorHAnsi" w:cstheme="minorBidi"/>
           <w:sz w:val="22"/>
           <w:szCs w:val="22"/>
           <w:lang w:eastAsia="en-US"/>
         </w:rPr>
-        <w:t xml:space="preserve">A aplicação mobile será utilizada por meio de </w:t>
-      </w:r>
-      <w:r>
-        <w:rPr>
-          <w:rFonts w:asciiTheme="minorHAnsi" w:eastAsiaTheme="minorHAnsi" w:hAnsiTheme="minorHAnsi" w:cstheme="minorBidi"/>
-          <w:sz w:val="22"/>
-          <w:szCs w:val="22"/>
-          <w:lang w:eastAsia="en-US"/>
-        </w:rPr>
-        <w:t>APK instalado no aparelho do usuário</w:t>
-      </w:r>
-      <w:r>
-        <w:rPr>
-          <w:rFonts w:asciiTheme="minorHAnsi" w:eastAsiaTheme="minorHAnsi" w:hAnsiTheme="minorHAnsi" w:cstheme="minorBidi"/>
-          <w:sz w:val="22"/>
-          <w:szCs w:val="22"/>
-          <w:lang w:eastAsia="en-US"/>
-        </w:rPr>
-        <w:t>.</w:t>
-      </w:r>
-    </w:p>
-    <w:p>
-      <w:pPr>
-        <w:pStyle w:val="NormalWeb"/>
-        <w:rPr>
-          <w:rFonts w:asciiTheme="minorHAnsi" w:eastAsiaTheme="minorHAnsi" w:hAnsiTheme="minorHAnsi" w:cstheme="minorBidi"/>
-          <w:b/>
-          <w:bCs/>
-          <w:sz w:val="22"/>
-          <w:szCs w:val="22"/>
-          <w:lang w:eastAsia="en-US"/>
-        </w:rPr>
-      </w:pPr>
-    </w:p>
-    <w:p>
-      <w:pPr>
-        <w:pStyle w:val="NormalWeb"/>
-        <w:rPr>
-          <w:rFonts w:asciiTheme="minorHAnsi" w:eastAsiaTheme="minorHAnsi" w:hAnsiTheme="minorHAnsi" w:cstheme="minorBidi"/>
-          <w:sz w:val="22"/>
-          <w:szCs w:val="22"/>
-          <w:lang w:eastAsia="en-US"/>
-        </w:rPr>
-      </w:pPr>
-      <w:r>
-        <w:rPr>
-          <w:rFonts w:asciiTheme="minorHAnsi" w:eastAsiaTheme="minorHAnsi" w:hAnsiTheme="minorHAnsi" w:cstheme="minorBidi"/>
-          <w:b/>
-          <w:bCs/>
-          <w:sz w:val="22"/>
-          <w:szCs w:val="22"/>
-          <w:lang w:eastAsia="en-US"/>
-        </w:rPr>
-        <w:t>5.</w:t>
-      </w:r>
-      <w:r>
-        <w:rPr>
-          <w:rFonts w:asciiTheme="minorHAnsi" w:eastAsiaTheme="minorHAnsi" w:hAnsiTheme="minorHAnsi" w:cstheme="minorBidi"/>
-          <w:b/>
-          <w:bCs/>
-          <w:sz w:val="22"/>
-          <w:szCs w:val="22"/>
-          <w:lang w:eastAsia="en-US"/>
-        </w:rPr>
-        <w:t>4</w:t>
-      </w:r>
-      <w:r>
-        <w:rPr>
-          <w:rFonts w:asciiTheme="minorHAnsi" w:eastAsiaTheme="minorHAnsi" w:hAnsiTheme="minorHAnsi" w:cstheme="minorBidi"/>
-          <w:b/>
-          <w:bCs/>
-          <w:sz w:val="22"/>
-          <w:szCs w:val="22"/>
-          <w:lang w:eastAsia="en-US"/>
-        </w:rPr>
-        <w:t xml:space="preserve"> [NF00</w:t>
-      </w:r>
-      <w:r>
-        <w:rPr>
-          <w:rFonts w:asciiTheme="minorHAnsi" w:eastAsiaTheme="minorHAnsi" w:hAnsiTheme="minorHAnsi" w:cstheme="minorBidi"/>
-          <w:b/>
-          <w:bCs/>
-          <w:sz w:val="22"/>
-          <w:szCs w:val="22"/>
-          <w:lang w:eastAsia="en-US"/>
-        </w:rPr>
-        <w:t>4</w:t>
-      </w:r>
-      <w:r>
-        <w:rPr>
-          <w:rFonts w:asciiTheme="minorHAnsi" w:eastAsiaTheme="minorHAnsi" w:hAnsiTheme="minorHAnsi" w:cstheme="minorBidi"/>
-          <w:b/>
-          <w:bCs/>
-          <w:sz w:val="22"/>
-          <w:szCs w:val="22"/>
-          <w:lang w:eastAsia="en-US"/>
-        </w:rPr>
-        <w:t xml:space="preserve">] </w:t>
-      </w:r>
-      <w:r>
-        <w:rPr>
-          <w:rFonts w:asciiTheme="minorHAnsi" w:eastAsiaTheme="minorHAnsi" w:hAnsiTheme="minorHAnsi" w:cstheme="minorBidi"/>
-          <w:b/>
-          <w:bCs/>
-          <w:sz w:val="22"/>
-          <w:szCs w:val="22"/>
-          <w:lang w:eastAsia="en-US"/>
-        </w:rPr>
-        <w:t>Estilização</w:t>
-      </w:r>
-      <w:r>
-        <w:rPr>
-          <w:rFonts w:asciiTheme="minorHAnsi" w:eastAsiaTheme="minorHAnsi" w:hAnsiTheme="minorHAnsi" w:cstheme="minorBidi"/>
-          <w:b/>
-          <w:bCs/>
-          <w:sz w:val="22"/>
-          <w:szCs w:val="22"/>
-          <w:lang w:eastAsia="en-US"/>
-        </w:rPr>
-        <w:br/>
-      </w:r>
-      <w:r>
-        <w:rPr>
-          <w:rFonts w:asciiTheme="minorHAnsi" w:eastAsiaTheme="minorHAnsi" w:hAnsiTheme="minorHAnsi" w:cstheme="minorBidi"/>
-          <w:sz w:val="22"/>
-          <w:szCs w:val="22"/>
-          <w:lang w:eastAsia="en-US"/>
-        </w:rPr>
-        <w:t>O design a ser utilizado seguirá a estética das imagens enviadas pelo cliente em 15/02/23 pelo GitHub</w:t>
-      </w:r>
-      <w:r>
-        <w:rPr>
-          <w:rFonts w:asciiTheme="minorHAnsi" w:eastAsiaTheme="minorHAnsi" w:hAnsiTheme="minorHAnsi" w:cstheme="minorBidi"/>
-          <w:sz w:val="22"/>
-          <w:szCs w:val="22"/>
-          <w:lang w:eastAsia="en-US"/>
-        </w:rPr>
-        <w:t>, localizadas em:</w:t>
-      </w:r>
-    </w:p>
-    <w:p>
-      <w:pPr>
-        <w:pStyle w:val="NormalWeb"/>
-        <w:rPr>
-          <w:rFonts w:asciiTheme="minorHAnsi" w:eastAsiaTheme="minorHAnsi" w:hAnsiTheme="minorHAnsi" w:cstheme="minorBidi"/>
-          <w:sz w:val="22"/>
-          <w:szCs w:val="22"/>
-          <w:lang w:eastAsia="en-US"/>
-        </w:rPr>
-      </w:pPr>
-      <w:hyperlink r:id="rId20" w:history="1">
+      </w:pPr>
+      <w:hyperlink r:id="rId21" w:history="1">
         <w:r>
           <w:rPr>
             <w:rStyle w:val="Hyperlink"/>
@@ -2087,31 +2673,20 @@
           <w:t>https://github.com/wellifabio/senai2023/tree/main/3des/01-proj/aula06</w:t>
         </w:r>
       </w:hyperlink>
-    </w:p>
-    <w:p>
-      <w:pPr>
-        <w:pStyle w:val="NormalWeb"/>
+      <w:r>
         <w:rPr>
           <w:rFonts w:asciiTheme="minorHAnsi" w:eastAsiaTheme="minorHAnsi" w:hAnsiTheme="minorHAnsi" w:cstheme="minorBidi"/>
           <w:sz w:val="22"/>
           <w:szCs w:val="22"/>
           <w:lang w:eastAsia="en-US"/>
         </w:rPr>
-      </w:pPr>
-    </w:p>
-    <w:p>
-      <w:pPr>
-        <w:pStyle w:val="NormalWeb"/>
-        <w:rPr>
-          <w:rFonts w:asciiTheme="minorHAnsi" w:eastAsiaTheme="minorHAnsi" w:hAnsiTheme="minorHAnsi" w:cstheme="minorBidi"/>
-          <w:sz w:val="22"/>
-          <w:szCs w:val="22"/>
-          <w:lang w:eastAsia="en-US"/>
-        </w:rPr>
-      </w:pPr>
-    </w:p>
-    <w:p>
-      <w:pPr>
+        <w:t xml:space="preserve"> </w:t>
+      </w:r>
+    </w:p>
+    <w:p>
+      <w:pPr>
+        <w:spacing w:line="276" w:lineRule="auto"/>
+        <w:jc w:val="both"/>
         <w:rPr>
           <w:b/>
           <w:bCs/>
@@ -2150,6 +2725,20 @@
     </w:p>
     <w:p>
       <w:pPr>
+        <w:spacing w:line="276" w:lineRule="auto"/>
+        <w:jc w:val="both"/>
+        <w:rPr>
+          <w:b/>
+          <w:bCs/>
+          <w:sz w:val="28"/>
+          <w:szCs w:val="28"/>
+        </w:rPr>
+      </w:pPr>
+    </w:p>
+    <w:p>
+      <w:pPr>
+        <w:spacing w:line="276" w:lineRule="auto"/>
+        <w:jc w:val="both"/>
         <w:rPr>
           <w:b/>
           <w:bCs/>
@@ -2164,7 +2753,14 @@
       </w:r>
     </w:p>
     <w:p>
-      <w:r>
+      <w:pPr>
+        <w:spacing w:line="276" w:lineRule="auto"/>
+        <w:jc w:val="both"/>
+      </w:pPr>
+      <w:r>
+        <w:rPr>
+          <w:noProof/>
+        </w:rPr>
         <w:drawing>
           <wp:inline distT="0" distB="0" distL="0" distR="0" wp14:anchorId="6FF0556B" wp14:editId="400CD597">
             <wp:extent cx="5759450" cy="1616075"/>
@@ -2181,7 +2777,7 @@
                     <pic:cNvPicPr/>
                   </pic:nvPicPr>
                   <pic:blipFill>
-                    <a:blip r:embed="rId21"/>
+                    <a:blip r:embed="rId22"/>
                     <a:stretch>
                       <a:fillRect/>
                     </a:stretch>
@@ -2203,6 +2799,16 @@
       </w:r>
     </w:p>
     <w:p>
+      <w:pPr>
+        <w:spacing w:line="276" w:lineRule="auto"/>
+        <w:jc w:val="both"/>
+      </w:pPr>
+    </w:p>
+    <w:p>
+      <w:pPr>
+        <w:spacing w:line="276" w:lineRule="auto"/>
+        <w:jc w:val="both"/>
+      </w:pPr>
       <w:r>
         <w:rPr>
           <w:b/>
@@ -2238,28 +2844,63 @@
         <w:t xml:space="preserve"> entrega do produto.</w:t>
       </w:r>
     </w:p>
-    <w:p/>
-    <w:p>
-      <w:r>
+    <w:p>
+      <w:pPr>
+        <w:spacing w:line="276" w:lineRule="auto"/>
+        <w:jc w:val="both"/>
+      </w:pPr>
+      <w:r>
+        <w:br w:type="page"/>
+      </w:r>
+    </w:p>
+    <w:p>
+      <w:pPr>
+        <w:spacing w:line="276" w:lineRule="auto"/>
+        <w:jc w:val="both"/>
         <w:rPr>
           <w:b/>
           <w:bCs/>
           <w:sz w:val="28"/>
           <w:szCs w:val="28"/>
         </w:rPr>
-        <w:t>7. Cronograma</w:t>
-      </w:r>
-    </w:p>
-    <w:p>
-      <w:pPr>
-        <w:ind w:left="-851"/>
+      </w:pPr>
+      <w:r>
+        <w:rPr>
+          <w:b/>
+          <w:bCs/>
+          <w:sz w:val="28"/>
+          <w:szCs w:val="28"/>
+        </w:rPr>
+        <w:lastRenderedPageBreak/>
+        <w:t>7. Cronogram</w:t>
+      </w:r>
+      <w:r>
+        <w:rPr>
+          <w:b/>
+          <w:bCs/>
+          <w:sz w:val="28"/>
+          <w:szCs w:val="28"/>
+        </w:rPr>
+        <w:t>a</w:t>
+      </w:r>
+    </w:p>
+    <w:p>
+      <w:pPr>
+        <w:spacing w:line="276" w:lineRule="auto"/>
+        <w:jc w:val="center"/>
+        <w:rPr>
+          <w:b/>
+          <w:bCs/>
+          <w:sz w:val="28"/>
+          <w:szCs w:val="28"/>
+        </w:rPr>
       </w:pPr>
       <w:r>
         <w:drawing>
-          <wp:inline distT="0" distB="0" distL="0" distR="0" wp14:anchorId="4599B5D5" wp14:editId="7781BCE8">
-            <wp:extent cx="6873676" cy="1390650"/>
-            <wp:effectExtent l="0" t="0" r="3810" b="0"/>
-            <wp:docPr id="26" name="Imagem 26" descr="Gráfico, Gráfico de cascata&#10;&#10;Descrição gerada automaticamente"/>
+          <wp:inline distT="0" distB="0" distL="0" distR="0" wp14:anchorId="7D7108A8" wp14:editId="56ECEF41">
+            <wp:extent cx="8495902" cy="4535518"/>
+            <wp:effectExtent l="0" t="952" r="0" b="0"/>
+            <wp:docPr id="2" name="Imagem 2" descr="Gráfico&#10;&#10;Descrição gerada automaticamente"/>
             <wp:cNvGraphicFramePr>
               <a:graphicFrameLocks xmlns:a="http://schemas.openxmlformats.org/drawingml/2006/main" noChangeAspect="1"/>
             </wp:cNvGraphicFramePr>
@@ -2267,19 +2908,19 @@
               <a:graphicData uri="http://schemas.openxmlformats.org/drawingml/2006/picture">
                 <pic:pic xmlns:pic="http://schemas.openxmlformats.org/drawingml/2006/picture">
                   <pic:nvPicPr>
-                    <pic:cNvPr id="26" name="Imagem 26" descr="Gráfico, Gráfico de cascata&#10;&#10;Descrição gerada automaticamente"/>
+                    <pic:cNvPr id="2" name="Imagem 2" descr="Gráfico&#10;&#10;Descrição gerada automaticamente"/>
                     <pic:cNvPicPr/>
                   </pic:nvPicPr>
                   <pic:blipFill>
-                    <a:blip r:embed="rId22"/>
+                    <a:blip r:embed="rId23"/>
                     <a:stretch>
                       <a:fillRect/>
                     </a:stretch>
                   </pic:blipFill>
                   <pic:spPr>
-                    <a:xfrm>
+                    <a:xfrm rot="5400000">
                       <a:off x="0" y="0"/>
-                      <a:ext cx="6886446" cy="1393234"/>
+                      <a:ext cx="8495902" cy="4535518"/>
                     </a:xfrm>
                     <a:prstGeom prst="rect">
                       <a:avLst/>
@@ -2294,7 +2935,7 @@
     </w:p>
     <w:sectPr>
       <w:pgSz w:w="11906" w:h="16838"/>
-      <w:pgMar w:top="851" w:right="1418" w:bottom="851" w:left="1418" w:header="709" w:footer="709" w:gutter="0"/>
+      <w:pgMar w:top="1701" w:right="1134" w:bottom="1134" w:left="1701" w:header="709" w:footer="709" w:gutter="0"/>
       <w:cols w:space="708"/>
       <w:docGrid w:linePitch="360"/>
     </w:sectPr>

</xml_diff>